<commit_message>
Fix LabOne in TRPO
</commit_message>
<xml_diff>
--- a/CourseThree/TRPO/LabOne.docx
+++ b/CourseThree/TRPO/LabOne.docx
@@ -336,7 +336,6 @@
                 <w:lang w:eastAsia="ru-RU"/>
               </w:rPr>
             </w:pPr>
-            <w:proofErr w:type="spellStart"/>
             <w:r>
               <w:rPr>
                 <w:rFonts w:ascii="Times New Roman" w:eastAsia="Times New Roman" w:hAnsi="Times New Roman" w:cs="Times New Roman"/>
@@ -344,17 +343,7 @@
                 <w:szCs w:val="24"/>
                 <w:lang w:eastAsia="ru-RU"/>
               </w:rPr>
-              <w:t>Нуретдинов</w:t>
-            </w:r>
-            <w:proofErr w:type="spellEnd"/>
-            <w:r>
-              <w:rPr>
-                <w:rFonts w:ascii="Times New Roman" w:eastAsia="Times New Roman" w:hAnsi="Times New Roman" w:cs="Times New Roman"/>
-                <w:sz w:val="24"/>
-                <w:szCs w:val="24"/>
-                <w:lang w:eastAsia="ru-RU"/>
-              </w:rPr>
-              <w:t xml:space="preserve"> Р.И.  </w:t>
+              <w:t xml:space="preserve">Нуретдинов Р.И.  </w:t>
             </w:r>
             <w:r>
               <w:rPr>
@@ -364,26 +353,7 @@
                 <w:lang w:eastAsia="ru-RU"/>
               </w:rPr>
               <w:br/>
-            </w:r>
-            <w:proofErr w:type="spellStart"/>
-            <w:r>
-              <w:rPr>
-                <w:rFonts w:ascii="Times New Roman" w:eastAsia="Times New Roman" w:hAnsi="Times New Roman" w:cs="Times New Roman"/>
-                <w:sz w:val="24"/>
-                <w:szCs w:val="24"/>
-                <w:lang w:eastAsia="ru-RU"/>
-              </w:rPr>
-              <w:t>Махровский</w:t>
-            </w:r>
-            <w:proofErr w:type="spellEnd"/>
-            <w:r>
-              <w:rPr>
-                <w:rFonts w:ascii="Times New Roman" w:eastAsia="Times New Roman" w:hAnsi="Times New Roman" w:cs="Times New Roman"/>
-                <w:sz w:val="24"/>
-                <w:szCs w:val="24"/>
-                <w:lang w:eastAsia="ru-RU"/>
-              </w:rPr>
-              <w:t xml:space="preserve"> А.А. </w:t>
+              <w:t xml:space="preserve">Махровский А.А. </w:t>
             </w:r>
           </w:p>
           <w:p>
@@ -396,8 +366,6 @@
                 <w:lang w:eastAsia="ru-RU"/>
               </w:rPr>
             </w:pPr>
-            <w:bookmarkStart w:id="5" w:name="_GoBack"/>
-            <w:bookmarkEnd w:id="5"/>
             <w:r>
               <w:rPr>
                 <w:rFonts w:ascii="Times New Roman" w:eastAsia="Times New Roman" w:hAnsi="Times New Roman" w:cs="Times New Roman"/>
@@ -597,6 +565,13 @@
         </w:rPr>
         <w:t>9</w:t>
       </w:r>
+      <w:r>
+        <w:rPr>
+          <w:rFonts w:ascii="Times New Roman" w:eastAsia="Times New Roman" w:hAnsi="Times New Roman" w:cs="Times New Roman"/>
+          <w:sz w:val="24"/>
+        </w:rPr>
+        <w:br/>
+      </w:r>
     </w:p>
     <w:p>
       <w:pPr>
@@ -808,6 +783,7 @@
       <w:pPr>
         <w:spacing w:after="0" w:line="360" w:lineRule="auto"/>
         <w:ind w:firstLine="708"/>
+        <w:jc w:val="both"/>
         <w:rPr>
           <w:rFonts w:ascii="Times New Roman" w:eastAsia="Times New Roman" w:hAnsi="Times New Roman" w:cs="Times New Roman"/>
           <w:sz w:val="28"/>
@@ -823,7 +799,37 @@
           <w:szCs w:val="28"/>
           <w:lang w:eastAsia="ru-RU"/>
         </w:rPr>
-        <w:t>Проектирование агрегатора новостных ресурсов с функцией отслеживания правдивости статей</w:t>
+        <w:t xml:space="preserve">Проектирование агрегатора новостных ресурсов с функцией отслеживания </w:t>
+      </w:r>
+      <w:r>
+        <w:rPr>
+          <w:rFonts w:ascii="Times New Roman" w:eastAsia="Times New Roman" w:hAnsi="Times New Roman" w:cs="Times New Roman"/>
+          <w:color w:val="000000"/>
+          <w:sz w:val="28"/>
+          <w:szCs w:val="28"/>
+          <w:lang w:eastAsia="ru-RU"/>
+        </w:rPr>
+        <w:t>достоверности</w:t>
+      </w:r>
+      <w:r>
+        <w:rPr>
+          <w:rFonts w:ascii="Times New Roman" w:eastAsia="Times New Roman" w:hAnsi="Times New Roman" w:cs="Times New Roman"/>
+          <w:color w:val="000000"/>
+          <w:sz w:val="28"/>
+          <w:szCs w:val="28"/>
+          <w:lang w:eastAsia="ru-RU"/>
+        </w:rPr>
+        <w:t xml:space="preserve"> </w:t>
+      </w:r>
+      <w:r>
+        <w:rPr>
+          <w:rFonts w:ascii="Times New Roman" w:eastAsia="Times New Roman" w:hAnsi="Times New Roman" w:cs="Times New Roman"/>
+          <w:color w:val="000000"/>
+          <w:sz w:val="28"/>
+          <w:szCs w:val="28"/>
+          <w:lang w:eastAsia="ru-RU"/>
+        </w:rPr>
+        <w:t>статей</w:t>
       </w:r>
       <w:r>
         <w:rPr>
@@ -969,6 +975,7 @@
           <w:rFonts w:ascii="Times New Roman" w:eastAsia="Times New Roman" w:hAnsi="Times New Roman" w:cs="Times New Roman"/>
           <w:sz w:val="28"/>
           <w:szCs w:val="28"/>
+          <w:lang w:eastAsia="ru-RU"/>
         </w:rPr>
         <w:t xml:space="preserve">будет </w:t>
       </w:r>
@@ -977,6 +984,7 @@
           <w:rFonts w:ascii="Times New Roman" w:eastAsia="Times New Roman" w:hAnsi="Times New Roman" w:cs="Times New Roman"/>
           <w:sz w:val="28"/>
           <w:szCs w:val="28"/>
+          <w:lang w:eastAsia="ru-RU"/>
         </w:rPr>
         <w:t xml:space="preserve">предоставлять </w:t>
       </w:r>
@@ -985,6 +993,7 @@
           <w:rFonts w:ascii="Times New Roman" w:eastAsia="Times New Roman" w:hAnsi="Times New Roman" w:cs="Times New Roman"/>
           <w:sz w:val="28"/>
           <w:szCs w:val="28"/>
+          <w:lang w:eastAsia="ru-RU"/>
         </w:rPr>
         <w:t>пользовател</w:t>
       </w:r>
@@ -993,6 +1002,7 @@
           <w:rFonts w:ascii="Times New Roman" w:eastAsia="Times New Roman" w:hAnsi="Times New Roman" w:cs="Times New Roman"/>
           <w:sz w:val="28"/>
           <w:szCs w:val="28"/>
+          <w:lang w:eastAsia="ru-RU"/>
         </w:rPr>
         <w:t>ям</w:t>
       </w:r>
@@ -1001,6 +1011,7 @@
           <w:rFonts w:ascii="Times New Roman" w:eastAsia="Times New Roman" w:hAnsi="Times New Roman" w:cs="Times New Roman"/>
           <w:sz w:val="28"/>
           <w:szCs w:val="28"/>
+          <w:lang w:eastAsia="ru-RU"/>
         </w:rPr>
         <w:t xml:space="preserve"> возможност</w:t>
       </w:r>
@@ -1009,6 +1020,7 @@
           <w:rFonts w:ascii="Times New Roman" w:eastAsia="Times New Roman" w:hAnsi="Times New Roman" w:cs="Times New Roman"/>
           <w:sz w:val="28"/>
           <w:szCs w:val="28"/>
+          <w:lang w:eastAsia="ru-RU"/>
         </w:rPr>
         <w:t>и</w:t>
       </w:r>
@@ -1017,6 +1029,7 @@
           <w:rFonts w:ascii="Times New Roman" w:eastAsia="Times New Roman" w:hAnsi="Times New Roman" w:cs="Times New Roman"/>
           <w:sz w:val="28"/>
           <w:szCs w:val="28"/>
+          <w:lang w:eastAsia="ru-RU"/>
         </w:rPr>
         <w:t xml:space="preserve"> просмотра,</w:t>
       </w:r>
@@ -1029,8 +1042,8 @@
         </w:rPr>
         <w:t xml:space="preserve"> </w:t>
       </w:r>
-      <w:bookmarkStart w:id="6" w:name="OLE_LINK17"/>
-      <w:bookmarkStart w:id="7" w:name="OLE_LINK18"/>
+      <w:bookmarkStart w:id="5" w:name="OLE_LINK17"/>
+      <w:bookmarkStart w:id="6" w:name="OLE_LINK18"/>
       <w:r>
         <w:rPr>
           <w:rFonts w:ascii="Times New Roman" w:eastAsia="Times New Roman" w:hAnsi="Times New Roman" w:cs="Times New Roman"/>
@@ -1040,8 +1053,77 @@
         </w:rPr>
         <w:t>оценивания</w:t>
       </w:r>
+      <w:bookmarkEnd w:id="5"/>
       <w:bookmarkEnd w:id="6"/>
+      <w:r>
+        <w:rPr>
+          <w:rFonts w:ascii="Times New Roman" w:eastAsia="Times New Roman" w:hAnsi="Times New Roman" w:cs="Times New Roman"/>
+          <w:sz w:val="28"/>
+          <w:szCs w:val="28"/>
+          <w:lang w:eastAsia="ru-RU"/>
+        </w:rPr>
+        <w:t xml:space="preserve">, </w:t>
+      </w:r>
+      <w:bookmarkStart w:id="7" w:name="OLE_LINK61"/>
+      <w:bookmarkStart w:id="8" w:name="OLE_LINK62"/>
+      <w:r>
+        <w:rPr>
+          <w:rFonts w:ascii="Times New Roman" w:eastAsia="Times New Roman" w:hAnsi="Times New Roman" w:cs="Times New Roman"/>
+          <w:sz w:val="28"/>
+          <w:szCs w:val="28"/>
+          <w:lang w:eastAsia="ru-RU"/>
+        </w:rPr>
+        <w:t>отслежива</w:t>
+      </w:r>
+      <w:r>
+        <w:rPr>
+          <w:rFonts w:ascii="Times New Roman" w:eastAsia="Times New Roman" w:hAnsi="Times New Roman" w:cs="Times New Roman"/>
+          <w:sz w:val="28"/>
+          <w:szCs w:val="28"/>
+          <w:lang w:eastAsia="ru-RU"/>
+        </w:rPr>
+        <w:t>ния</w:t>
+      </w:r>
+      <w:r>
+        <w:rPr>
+          <w:rFonts w:ascii="Times New Roman" w:eastAsia="Times New Roman" w:hAnsi="Times New Roman" w:cs="Times New Roman"/>
+          <w:sz w:val="28"/>
+          <w:szCs w:val="28"/>
+          <w:lang w:eastAsia="ru-RU"/>
+        </w:rPr>
+        <w:t xml:space="preserve"> </w:t>
+      </w:r>
+      <w:r>
+        <w:rPr>
+          <w:rFonts w:ascii="Times New Roman" w:eastAsia="Times New Roman" w:hAnsi="Times New Roman" w:cs="Times New Roman"/>
+          <w:sz w:val="28"/>
+          <w:szCs w:val="28"/>
+          <w:lang w:eastAsia="ru-RU"/>
+        </w:rPr>
+        <w:t>достоверности</w:t>
+      </w:r>
+      <w:r>
+        <w:rPr>
+          <w:rFonts w:ascii="Times New Roman" w:eastAsia="Times New Roman" w:hAnsi="Times New Roman" w:cs="Times New Roman"/>
+          <w:sz w:val="28"/>
+          <w:szCs w:val="28"/>
+          <w:lang w:eastAsia="ru-RU"/>
+        </w:rPr>
+        <w:t xml:space="preserve"> </w:t>
+      </w:r>
+      <w:r>
+        <w:rPr>
+          <w:rFonts w:ascii="Times New Roman" w:eastAsia="Times New Roman" w:hAnsi="Times New Roman" w:cs="Times New Roman"/>
+          <w:sz w:val="28"/>
+          <w:szCs w:val="28"/>
+          <w:lang w:eastAsia="ru-RU"/>
+        </w:rPr>
+        <w:t>статей</w:t>
+      </w:r>
+      <w:bookmarkStart w:id="9" w:name="OLE_LINK63"/>
+      <w:bookmarkStart w:id="10" w:name="OLE_LINK64"/>
       <w:bookmarkEnd w:id="7"/>
+      <w:bookmarkEnd w:id="8"/>
       <w:r>
         <w:rPr>
           <w:rFonts w:ascii="Times New Roman" w:eastAsia="Times New Roman" w:hAnsi="Times New Roman" w:cs="Times New Roman"/>
@@ -1051,86 +1133,26 @@
         </w:rPr>
         <w:t xml:space="preserve">, </w:t>
       </w:r>
-      <w:bookmarkStart w:id="8" w:name="OLE_LINK61"/>
-      <w:bookmarkStart w:id="9" w:name="OLE_LINK62"/>
-      <w:r>
-        <w:rPr>
-          <w:rFonts w:ascii="Times New Roman" w:eastAsia="Times New Roman" w:hAnsi="Times New Roman" w:cs="Times New Roman"/>
-          <w:sz w:val="28"/>
-          <w:szCs w:val="28"/>
-          <w:lang w:eastAsia="ru-RU"/>
-        </w:rPr>
-        <w:t>отслежива</w:t>
-      </w:r>
-      <w:r>
-        <w:rPr>
-          <w:rFonts w:ascii="Times New Roman" w:eastAsia="Times New Roman" w:hAnsi="Times New Roman" w:cs="Times New Roman"/>
-          <w:sz w:val="28"/>
-          <w:szCs w:val="28"/>
-          <w:lang w:eastAsia="ru-RU"/>
-        </w:rPr>
-        <w:t>ния</w:t>
-      </w:r>
-      <w:r>
-        <w:rPr>
-          <w:rFonts w:ascii="Times New Roman" w:eastAsia="Times New Roman" w:hAnsi="Times New Roman" w:cs="Times New Roman"/>
-          <w:sz w:val="28"/>
-          <w:szCs w:val="28"/>
-          <w:lang w:eastAsia="ru-RU"/>
-        </w:rPr>
-        <w:t xml:space="preserve"> </w:t>
-      </w:r>
-      <w:r>
-        <w:rPr>
-          <w:rFonts w:ascii="Times New Roman" w:eastAsia="Times New Roman" w:hAnsi="Times New Roman" w:cs="Times New Roman"/>
-          <w:sz w:val="28"/>
-          <w:szCs w:val="28"/>
-          <w:lang w:eastAsia="ru-RU"/>
-        </w:rPr>
-        <w:t>правдивост</w:t>
-      </w:r>
-      <w:r>
-        <w:rPr>
-          <w:rFonts w:ascii="Times New Roman" w:eastAsia="Times New Roman" w:hAnsi="Times New Roman" w:cs="Times New Roman"/>
-          <w:sz w:val="28"/>
-          <w:szCs w:val="28"/>
-          <w:lang w:eastAsia="ru-RU"/>
-        </w:rPr>
-        <w:t>и статей</w:t>
-      </w:r>
-      <w:bookmarkStart w:id="10" w:name="OLE_LINK63"/>
-      <w:bookmarkStart w:id="11" w:name="OLE_LINK64"/>
-      <w:bookmarkEnd w:id="8"/>
+      <w:r>
+        <w:rPr>
+          <w:rFonts w:ascii="Times New Roman" w:eastAsia="Times New Roman" w:hAnsi="Times New Roman" w:cs="Times New Roman"/>
+          <w:sz w:val="28"/>
+          <w:szCs w:val="28"/>
+          <w:lang w:eastAsia="ru-RU"/>
+        </w:rPr>
+        <w:t>журналистов</w:t>
+      </w:r>
+      <w:r>
+        <w:rPr>
+          <w:rFonts w:ascii="Times New Roman" w:eastAsia="Times New Roman" w:hAnsi="Times New Roman" w:cs="Times New Roman"/>
+          <w:sz w:val="28"/>
+          <w:szCs w:val="28"/>
+          <w:lang w:eastAsia="ru-RU"/>
+        </w:rPr>
+        <w:t xml:space="preserve"> и СМИ</w:t>
+      </w:r>
       <w:bookmarkEnd w:id="9"/>
-      <w:r>
-        <w:rPr>
-          <w:rFonts w:ascii="Times New Roman" w:eastAsia="Times New Roman" w:hAnsi="Times New Roman" w:cs="Times New Roman"/>
-          <w:sz w:val="28"/>
-          <w:szCs w:val="28"/>
-          <w:lang w:eastAsia="ru-RU"/>
-        </w:rPr>
-        <w:t xml:space="preserve">, </w:t>
-      </w:r>
-      <w:r>
-        <w:rPr>
-          <w:rFonts w:ascii="Times New Roman" w:eastAsia="Times New Roman" w:hAnsi="Times New Roman" w:cs="Times New Roman"/>
-          <w:sz w:val="28"/>
-          <w:szCs w:val="28"/>
-          <w:lang w:eastAsia="ru-RU"/>
-        </w:rPr>
-        <w:t>журналистов</w:t>
-      </w:r>
-      <w:r>
-        <w:rPr>
-          <w:rFonts w:ascii="Times New Roman" w:eastAsia="Times New Roman" w:hAnsi="Times New Roman" w:cs="Times New Roman"/>
-          <w:sz w:val="28"/>
-          <w:szCs w:val="28"/>
-          <w:lang w:eastAsia="ru-RU"/>
-        </w:rPr>
-        <w:t xml:space="preserve"> и СМИ</w:t>
-      </w:r>
       <w:bookmarkEnd w:id="10"/>
-      <w:bookmarkEnd w:id="11"/>
       <w:r>
         <w:rPr>
           <w:rFonts w:ascii="Times New Roman" w:eastAsia="Times New Roman" w:hAnsi="Times New Roman" w:cs="Times New Roman"/>
@@ -1148,10 +1170,8 @@
         <w:jc w:val="both"/>
         <w:rPr>
           <w:rFonts w:ascii="Times New Roman" w:eastAsia="Times New Roman" w:hAnsi="Times New Roman" w:cs="Times New Roman"/>
-          <w:color w:val="000000"/>
-          <w:sz w:val="28"/>
-          <w:szCs w:val="28"/>
-          <w:shd w:val="clear" w:color="auto" w:fill="FFFFFF"/>
+          <w:sz w:val="28"/>
+          <w:szCs w:val="28"/>
           <w:lang w:eastAsia="ru-RU"/>
         </w:rPr>
       </w:pPr>
@@ -1176,10 +1196,8 @@
       <w:r>
         <w:rPr>
           <w:rFonts w:ascii="Times New Roman" w:eastAsia="Times New Roman" w:hAnsi="Times New Roman" w:cs="Times New Roman"/>
-          <w:color w:val="000000"/>
-          <w:sz w:val="28"/>
-          <w:szCs w:val="28"/>
-          <w:shd w:val="clear" w:color="auto" w:fill="FFFFFF"/>
+          <w:sz w:val="28"/>
+          <w:szCs w:val="28"/>
           <w:lang w:eastAsia="ru-RU"/>
         </w:rPr>
         <w:t>информацие</w:t>
@@ -1187,10 +1205,8 @@
       <w:r>
         <w:rPr>
           <w:rFonts w:ascii="Times New Roman" w:eastAsia="Times New Roman" w:hAnsi="Times New Roman" w:cs="Times New Roman"/>
-          <w:color w:val="000000"/>
-          <w:sz w:val="28"/>
-          <w:szCs w:val="28"/>
-          <w:shd w:val="clear" w:color="auto" w:fill="FFFFFF"/>
+          <w:sz w:val="28"/>
+          <w:szCs w:val="28"/>
           <w:lang w:eastAsia="ru-RU"/>
         </w:rPr>
         <w:t xml:space="preserve">й, </w:t>
@@ -1198,23 +1214,19 @@
       <w:r>
         <w:rPr>
           <w:rFonts w:ascii="Times New Roman" w:eastAsia="Times New Roman" w:hAnsi="Times New Roman" w:cs="Times New Roman"/>
-          <w:color w:val="000000"/>
-          <w:sz w:val="28"/>
-          <w:szCs w:val="28"/>
-          <w:shd w:val="clear" w:color="auto" w:fill="FFFFFF"/>
+          <w:sz w:val="28"/>
+          <w:szCs w:val="28"/>
           <w:lang w:eastAsia="ru-RU"/>
         </w:rPr>
         <w:t xml:space="preserve">отслеживание возможных ответов и оценок, отправленных автору статьи, просмотр </w:t>
       </w:r>
-      <w:bookmarkStart w:id="12" w:name="OLE_LINK31"/>
-      <w:bookmarkStart w:id="13" w:name="OLE_LINK32"/>
-      <w:r>
-        <w:rPr>
-          <w:rFonts w:ascii="Times New Roman" w:eastAsia="Times New Roman" w:hAnsi="Times New Roman" w:cs="Times New Roman"/>
-          <w:color w:val="000000"/>
-          <w:sz w:val="28"/>
-          <w:szCs w:val="28"/>
-          <w:shd w:val="clear" w:color="auto" w:fill="FFFFFF"/>
+      <w:bookmarkStart w:id="11" w:name="OLE_LINK31"/>
+      <w:bookmarkStart w:id="12" w:name="OLE_LINK32"/>
+      <w:r>
+        <w:rPr>
+          <w:rFonts w:ascii="Times New Roman" w:eastAsia="Times New Roman" w:hAnsi="Times New Roman" w:cs="Times New Roman"/>
+          <w:sz w:val="28"/>
+          <w:szCs w:val="28"/>
           <w:lang w:eastAsia="ru-RU"/>
         </w:rPr>
         <w:t xml:space="preserve">репутации </w:t>
@@ -1222,10 +1234,8 @@
       <w:r>
         <w:rPr>
           <w:rFonts w:ascii="Times New Roman" w:eastAsia="Times New Roman" w:hAnsi="Times New Roman" w:cs="Times New Roman"/>
-          <w:color w:val="000000"/>
-          <w:sz w:val="28"/>
-          <w:szCs w:val="28"/>
-          <w:shd w:val="clear" w:color="auto" w:fill="FFFFFF"/>
+          <w:sz w:val="28"/>
+          <w:szCs w:val="28"/>
           <w:lang w:eastAsia="ru-RU"/>
         </w:rPr>
         <w:t>журналистов</w:t>
@@ -1233,23 +1243,19 @@
       <w:r>
         <w:rPr>
           <w:rFonts w:ascii="Times New Roman" w:eastAsia="Times New Roman" w:hAnsi="Times New Roman" w:cs="Times New Roman"/>
-          <w:color w:val="000000"/>
-          <w:sz w:val="28"/>
-          <w:szCs w:val="28"/>
-          <w:shd w:val="clear" w:color="auto" w:fill="FFFFFF"/>
+          <w:sz w:val="28"/>
+          <w:szCs w:val="28"/>
           <w:lang w:eastAsia="ru-RU"/>
         </w:rPr>
         <w:t xml:space="preserve"> и СМИ</w:t>
       </w:r>
+      <w:bookmarkEnd w:id="11"/>
       <w:bookmarkEnd w:id="12"/>
-      <w:bookmarkEnd w:id="13"/>
-      <w:r>
-        <w:rPr>
-          <w:rFonts w:ascii="Times New Roman" w:eastAsia="Times New Roman" w:hAnsi="Times New Roman" w:cs="Times New Roman"/>
-          <w:color w:val="000000"/>
-          <w:sz w:val="28"/>
-          <w:szCs w:val="28"/>
-          <w:shd w:val="clear" w:color="auto" w:fill="FFFFFF"/>
+      <w:r>
+        <w:rPr>
+          <w:rFonts w:ascii="Times New Roman" w:eastAsia="Times New Roman" w:hAnsi="Times New Roman" w:cs="Times New Roman"/>
+          <w:sz w:val="28"/>
+          <w:szCs w:val="28"/>
           <w:lang w:eastAsia="ru-RU"/>
         </w:rPr>
         <w:t>.</w:t>
@@ -1276,8 +1282,8 @@
         </w:rPr>
         <w:t xml:space="preserve">Ресурс нацелен, в первую очередь, </w:t>
       </w:r>
-      <w:bookmarkStart w:id="14" w:name="OLE_LINK59"/>
-      <w:bookmarkStart w:id="15" w:name="OLE_LINK60"/>
+      <w:bookmarkStart w:id="13" w:name="OLE_LINK59"/>
+      <w:bookmarkStart w:id="14" w:name="OLE_LINK60"/>
       <w:r>
         <w:rPr>
           <w:rFonts w:ascii="Times New Roman" w:eastAsia="Times New Roman" w:hAnsi="Times New Roman" w:cs="Times New Roman"/>
@@ -1314,102 +1320,102 @@
         </w:rPr>
         <w:t>агрегаторов</w:t>
       </w:r>
+      <w:bookmarkEnd w:id="13"/>
       <w:bookmarkEnd w:id="14"/>
+      <w:r>
+        <w:rPr>
+          <w:rFonts w:ascii="Times New Roman" w:eastAsia="Times New Roman" w:hAnsi="Times New Roman" w:cs="Times New Roman"/>
+          <w:sz w:val="28"/>
+          <w:szCs w:val="28"/>
+          <w:lang w:eastAsia="ru-RU"/>
+        </w:rPr>
+        <w:t xml:space="preserve">, имеющими доступ в сеть Интернет. </w:t>
+      </w:r>
+      <w:r>
+        <w:rPr>
+          <w:rFonts w:ascii="Times New Roman" w:eastAsia="Times New Roman" w:hAnsi="Times New Roman" w:cs="Times New Roman"/>
+          <w:sz w:val="28"/>
+          <w:szCs w:val="28"/>
+          <w:lang w:eastAsia="ru-RU"/>
+        </w:rPr>
+        <w:t xml:space="preserve">Пользователи </w:t>
+      </w:r>
+      <w:r>
+        <w:rPr>
+          <w:rFonts w:ascii="Times New Roman" w:eastAsia="Times New Roman" w:hAnsi="Times New Roman" w:cs="Times New Roman"/>
+          <w:sz w:val="28"/>
+          <w:szCs w:val="28"/>
+          <w:lang w:eastAsia="ru-RU"/>
+        </w:rPr>
+        <w:t xml:space="preserve">различных </w:t>
+      </w:r>
+      <w:r>
+        <w:rPr>
+          <w:rFonts w:ascii="Times New Roman" w:eastAsia="Times New Roman" w:hAnsi="Times New Roman" w:cs="Times New Roman"/>
+          <w:sz w:val="28"/>
+          <w:szCs w:val="28"/>
+          <w:lang w:eastAsia="ru-RU"/>
+        </w:rPr>
+        <w:t xml:space="preserve">новостных агрегаторов, которые хотят </w:t>
+      </w:r>
+      <w:r>
+        <w:rPr>
+          <w:rFonts w:ascii="Times New Roman" w:eastAsia="Times New Roman" w:hAnsi="Times New Roman" w:cs="Times New Roman"/>
+          <w:sz w:val="28"/>
+          <w:szCs w:val="28"/>
+          <w:lang w:eastAsia="ru-RU"/>
+        </w:rPr>
+        <w:t>провер</w:t>
+      </w:r>
+      <w:r>
+        <w:rPr>
+          <w:rFonts w:ascii="Times New Roman" w:eastAsia="Times New Roman" w:hAnsi="Times New Roman" w:cs="Times New Roman"/>
+          <w:sz w:val="28"/>
+          <w:szCs w:val="28"/>
+          <w:lang w:eastAsia="ru-RU"/>
+        </w:rPr>
+        <w:t>ить</w:t>
+      </w:r>
+      <w:r>
+        <w:rPr>
+          <w:rFonts w:ascii="Times New Roman" w:eastAsia="Times New Roman" w:hAnsi="Times New Roman" w:cs="Times New Roman"/>
+          <w:sz w:val="28"/>
+          <w:szCs w:val="28"/>
+          <w:lang w:eastAsia="ru-RU"/>
+        </w:rPr>
+        <w:t xml:space="preserve"> </w:t>
+      </w:r>
+      <w:bookmarkStart w:id="15" w:name="OLE_LINK43"/>
+      <w:bookmarkStart w:id="16" w:name="OLE_LINK44"/>
+      <w:r>
+        <w:rPr>
+          <w:rFonts w:ascii="Times New Roman" w:eastAsia="Times New Roman" w:hAnsi="Times New Roman" w:cs="Times New Roman"/>
+          <w:sz w:val="28"/>
+          <w:szCs w:val="28"/>
+          <w:lang w:eastAsia="ru-RU"/>
+        </w:rPr>
+        <w:t>истинност</w:t>
+      </w:r>
+      <w:r>
+        <w:rPr>
+          <w:rFonts w:ascii="Times New Roman" w:eastAsia="Times New Roman" w:hAnsi="Times New Roman" w:cs="Times New Roman"/>
+          <w:sz w:val="28"/>
+          <w:szCs w:val="28"/>
+          <w:lang w:eastAsia="ru-RU"/>
+        </w:rPr>
+        <w:t>ь</w:t>
+      </w:r>
+      <w:r>
+        <w:rPr>
+          <w:rFonts w:ascii="Times New Roman" w:eastAsia="Times New Roman" w:hAnsi="Times New Roman" w:cs="Times New Roman"/>
+          <w:sz w:val="28"/>
+          <w:szCs w:val="28"/>
+          <w:lang w:eastAsia="ru-RU"/>
+        </w:rPr>
+        <w:t xml:space="preserve"> </w:t>
+      </w:r>
       <w:bookmarkEnd w:id="15"/>
-      <w:r>
-        <w:rPr>
-          <w:rFonts w:ascii="Times New Roman" w:eastAsia="Times New Roman" w:hAnsi="Times New Roman" w:cs="Times New Roman"/>
-          <w:sz w:val="28"/>
-          <w:szCs w:val="28"/>
-          <w:lang w:eastAsia="ru-RU"/>
-        </w:rPr>
-        <w:t xml:space="preserve">, имеющими доступ в сеть Интернет. </w:t>
-      </w:r>
-      <w:r>
-        <w:rPr>
-          <w:rFonts w:ascii="Times New Roman" w:eastAsia="Times New Roman" w:hAnsi="Times New Roman" w:cs="Times New Roman"/>
-          <w:sz w:val="28"/>
-          <w:szCs w:val="28"/>
-          <w:lang w:eastAsia="ru-RU"/>
-        </w:rPr>
-        <w:t xml:space="preserve">Пользователи </w:t>
-      </w:r>
-      <w:r>
-        <w:rPr>
-          <w:rFonts w:ascii="Times New Roman" w:eastAsia="Times New Roman" w:hAnsi="Times New Roman" w:cs="Times New Roman"/>
-          <w:sz w:val="28"/>
-          <w:szCs w:val="28"/>
-          <w:lang w:eastAsia="ru-RU"/>
-        </w:rPr>
-        <w:t xml:space="preserve">различных </w:t>
-      </w:r>
-      <w:r>
-        <w:rPr>
-          <w:rFonts w:ascii="Times New Roman" w:eastAsia="Times New Roman" w:hAnsi="Times New Roman" w:cs="Times New Roman"/>
-          <w:sz w:val="28"/>
-          <w:szCs w:val="28"/>
-          <w:lang w:eastAsia="ru-RU"/>
-        </w:rPr>
-        <w:t xml:space="preserve">новостных агрегаторов, которые хотят </w:t>
-      </w:r>
-      <w:r>
-        <w:rPr>
-          <w:rFonts w:ascii="Times New Roman" w:eastAsia="Times New Roman" w:hAnsi="Times New Roman" w:cs="Times New Roman"/>
-          <w:sz w:val="28"/>
-          <w:szCs w:val="28"/>
-          <w:lang w:eastAsia="ru-RU"/>
-        </w:rPr>
-        <w:t>провер</w:t>
-      </w:r>
-      <w:r>
-        <w:rPr>
-          <w:rFonts w:ascii="Times New Roman" w:eastAsia="Times New Roman" w:hAnsi="Times New Roman" w:cs="Times New Roman"/>
-          <w:sz w:val="28"/>
-          <w:szCs w:val="28"/>
-          <w:lang w:eastAsia="ru-RU"/>
-        </w:rPr>
-        <w:t>ить</w:t>
-      </w:r>
-      <w:r>
-        <w:rPr>
-          <w:rFonts w:ascii="Times New Roman" w:eastAsia="Times New Roman" w:hAnsi="Times New Roman" w:cs="Times New Roman"/>
-          <w:sz w:val="28"/>
-          <w:szCs w:val="28"/>
-          <w:lang w:eastAsia="ru-RU"/>
-        </w:rPr>
-        <w:t xml:space="preserve"> </w:t>
-      </w:r>
-      <w:bookmarkStart w:id="16" w:name="OLE_LINK43"/>
-      <w:bookmarkStart w:id="17" w:name="OLE_LINK44"/>
-      <w:r>
-        <w:rPr>
-          <w:rFonts w:ascii="Times New Roman" w:eastAsia="Times New Roman" w:hAnsi="Times New Roman" w:cs="Times New Roman"/>
-          <w:sz w:val="28"/>
-          <w:szCs w:val="28"/>
-          <w:lang w:eastAsia="ru-RU"/>
-        </w:rPr>
-        <w:t>истинност</w:t>
-      </w:r>
-      <w:r>
-        <w:rPr>
-          <w:rFonts w:ascii="Times New Roman" w:eastAsia="Times New Roman" w:hAnsi="Times New Roman" w:cs="Times New Roman"/>
-          <w:sz w:val="28"/>
-          <w:szCs w:val="28"/>
-          <w:lang w:eastAsia="ru-RU"/>
-        </w:rPr>
-        <w:t>ь</w:t>
-      </w:r>
-      <w:r>
-        <w:rPr>
-          <w:rFonts w:ascii="Times New Roman" w:eastAsia="Times New Roman" w:hAnsi="Times New Roman" w:cs="Times New Roman"/>
-          <w:sz w:val="28"/>
-          <w:szCs w:val="28"/>
-          <w:lang w:eastAsia="ru-RU"/>
-        </w:rPr>
-        <w:t xml:space="preserve"> </w:t>
-      </w:r>
       <w:bookmarkEnd w:id="16"/>
-      <w:bookmarkEnd w:id="17"/>
       <w:r>
         <w:rPr>
           <w:rFonts w:ascii="Times New Roman" w:eastAsia="Times New Roman" w:hAnsi="Times New Roman" w:cs="Times New Roman"/>
@@ -1442,7 +1448,7 @@
       <w:pPr>
         <w:numPr>
           <w:ilvl w:val="0"/>
-          <w:numId w:val="4"/>
+          <w:numId w:val="8"/>
         </w:numPr>
         <w:pBdr>
           <w:top w:val="nil"/>
@@ -1452,6 +1458,7 @@
           <w:between w:val="nil"/>
         </w:pBdr>
         <w:spacing w:after="0" w:line="360" w:lineRule="auto"/>
+        <w:ind w:left="567" w:firstLine="567"/>
         <w:contextualSpacing/>
         <w:jc w:val="both"/>
         <w:rPr>
@@ -1497,7 +1504,7 @@
       <w:pPr>
         <w:numPr>
           <w:ilvl w:val="0"/>
-          <w:numId w:val="4"/>
+          <w:numId w:val="8"/>
         </w:numPr>
         <w:pBdr>
           <w:top w:val="nil"/>
@@ -1507,6 +1514,7 @@
           <w:between w:val="nil"/>
         </w:pBdr>
         <w:spacing w:after="0" w:line="360" w:lineRule="auto"/>
+        <w:ind w:left="567" w:firstLine="567"/>
         <w:contextualSpacing/>
         <w:jc w:val="both"/>
         <w:rPr>
@@ -1532,7 +1540,7 @@
       <w:pPr>
         <w:numPr>
           <w:ilvl w:val="0"/>
-          <w:numId w:val="4"/>
+          <w:numId w:val="8"/>
         </w:numPr>
         <w:pBdr>
           <w:top w:val="nil"/>
@@ -1542,6 +1550,7 @@
           <w:between w:val="nil"/>
         </w:pBdr>
         <w:spacing w:after="0" w:line="360" w:lineRule="auto"/>
+        <w:ind w:left="567" w:firstLine="567"/>
         <w:contextualSpacing/>
         <w:jc w:val="both"/>
         <w:rPr>
@@ -1675,8 +1684,8 @@
     </w:p>
     <w:p>
       <w:pPr>
-        <w:spacing w:line="360" w:lineRule="auto"/>
-        <w:ind w:firstLine="708"/>
+        <w:spacing w:after="0" w:line="360" w:lineRule="auto"/>
+        <w:ind w:firstLine="709"/>
         <w:jc w:val="both"/>
         <w:rPr>
           <w:rFonts w:ascii="Times New Roman" w:eastAsia="Times New Roman" w:hAnsi="Times New Roman" w:cs="Times New Roman"/>
@@ -1712,8 +1721,8 @@
         </w:rPr>
         <w:t xml:space="preserve">процесс </w:t>
       </w:r>
-      <w:bookmarkStart w:id="18" w:name="OLE_LINK47"/>
-      <w:bookmarkStart w:id="19" w:name="OLE_LINK48"/>
+      <w:bookmarkStart w:id="17" w:name="OLE_LINK47"/>
+      <w:bookmarkStart w:id="18" w:name="OLE_LINK48"/>
       <w:r>
         <w:rPr>
           <w:rFonts w:ascii="Times New Roman" w:eastAsia="Times New Roman" w:hAnsi="Times New Roman" w:cs="Times New Roman"/>
@@ -1732,7 +1741,27 @@
         </w:rPr>
         <w:t>правдивости</w:t>
       </w:r>
+      <w:bookmarkEnd w:id="17"/>
       <w:bookmarkEnd w:id="18"/>
+      <w:r>
+        <w:rPr>
+          <w:rFonts w:ascii="Times New Roman" w:eastAsia="Times New Roman" w:hAnsi="Times New Roman" w:cs="Times New Roman"/>
+          <w:sz w:val="28"/>
+          <w:szCs w:val="28"/>
+          <w:lang w:eastAsia="ru-RU"/>
+        </w:rPr>
+        <w:t xml:space="preserve"> статей</w:t>
+      </w:r>
+      <w:r>
+        <w:rPr>
+          <w:rFonts w:ascii="Times New Roman" w:eastAsia="Times New Roman" w:hAnsi="Times New Roman" w:cs="Times New Roman"/>
+          <w:sz w:val="28"/>
+          <w:szCs w:val="28"/>
+          <w:lang w:eastAsia="ru-RU"/>
+        </w:rPr>
+        <w:t xml:space="preserve"> является критично важным</w:t>
+      </w:r>
+      <w:bookmarkStart w:id="19" w:name="_GoBack"/>
       <w:bookmarkEnd w:id="19"/>
       <w:r>
         <w:rPr>
@@ -1741,25 +1770,34 @@
           <w:szCs w:val="28"/>
           <w:lang w:eastAsia="ru-RU"/>
         </w:rPr>
-        <w:t xml:space="preserve"> статей</w:t>
-      </w:r>
-      <w:r>
-        <w:rPr>
-          <w:rFonts w:ascii="Times New Roman" w:eastAsia="Times New Roman" w:hAnsi="Times New Roman" w:cs="Times New Roman"/>
-          <w:sz w:val="28"/>
-          <w:szCs w:val="28"/>
-          <w:lang w:eastAsia="ru-RU"/>
-        </w:rPr>
-        <w:t xml:space="preserve"> является критично важным, но в большинстве </w:t>
-      </w:r>
-      <w:r>
-        <w:rPr>
-          <w:rFonts w:ascii="Times New Roman" w:eastAsia="Times New Roman" w:hAnsi="Times New Roman" w:cs="Times New Roman"/>
-          <w:sz w:val="28"/>
-          <w:szCs w:val="28"/>
-          <w:lang w:eastAsia="ru-RU"/>
-        </w:rPr>
-        <w:t xml:space="preserve">приложений данного функционала нет, так как есть только 2 группы пользователей: читатели и СМИ. Для </w:t>
+        <w:t xml:space="preserve">, но в большинстве </w:t>
+      </w:r>
+      <w:r>
+        <w:rPr>
+          <w:rFonts w:ascii="Times New Roman" w:eastAsia="Times New Roman" w:hAnsi="Times New Roman" w:cs="Times New Roman"/>
+          <w:sz w:val="28"/>
+          <w:szCs w:val="28"/>
+          <w:lang w:eastAsia="ru-RU"/>
+        </w:rPr>
+        <w:t xml:space="preserve">приложений </w:t>
+      </w:r>
+      <w:r>
+        <w:rPr>
+          <w:rFonts w:ascii="Times New Roman" w:eastAsia="Times New Roman" w:hAnsi="Times New Roman" w:cs="Times New Roman"/>
+          <w:sz w:val="28"/>
+          <w:szCs w:val="28"/>
+          <w:lang w:eastAsia="ru-RU"/>
+        </w:rPr>
+        <w:t>подобного</w:t>
+      </w:r>
+      <w:r>
+        <w:rPr>
+          <w:rFonts w:ascii="Times New Roman" w:eastAsia="Times New Roman" w:hAnsi="Times New Roman" w:cs="Times New Roman"/>
+          <w:sz w:val="28"/>
+          <w:szCs w:val="28"/>
+          <w:lang w:eastAsia="ru-RU"/>
+        </w:rPr>
+        <w:t xml:space="preserve"> функционала нет, так как есть только 2 группы пользователей: читатели и СМИ. Для </w:t>
       </w:r>
       <w:r>
         <w:rPr>
@@ -1786,13 +1824,49 @@
           <w:szCs w:val="28"/>
           <w:lang w:eastAsia="ru-RU"/>
         </w:rPr>
-        <w:t>вышеописанного функционала добавим 3 группу пользователей.</w:t>
-      </w:r>
-    </w:p>
-    <w:p>
-      <w:pPr>
-        <w:spacing w:line="360" w:lineRule="auto"/>
-        <w:ind w:firstLine="708"/>
+        <w:t xml:space="preserve">вышеописанного функционала </w:t>
+      </w:r>
+      <w:r>
+        <w:rPr>
+          <w:rFonts w:ascii="Times New Roman" w:eastAsia="Times New Roman" w:hAnsi="Times New Roman" w:cs="Times New Roman"/>
+          <w:sz w:val="28"/>
+          <w:szCs w:val="28"/>
+          <w:lang w:eastAsia="ru-RU"/>
+        </w:rPr>
+        <w:t>была добавлена</w:t>
+      </w:r>
+      <w:r>
+        <w:rPr>
+          <w:rFonts w:ascii="Times New Roman" w:eastAsia="Times New Roman" w:hAnsi="Times New Roman" w:cs="Times New Roman"/>
+          <w:sz w:val="28"/>
+          <w:szCs w:val="28"/>
+          <w:lang w:eastAsia="ru-RU"/>
+        </w:rPr>
+        <w:t xml:space="preserve"> 3 групп</w:t>
+      </w:r>
+      <w:r>
+        <w:rPr>
+          <w:rFonts w:ascii="Times New Roman" w:eastAsia="Times New Roman" w:hAnsi="Times New Roman" w:cs="Times New Roman"/>
+          <w:sz w:val="28"/>
+          <w:szCs w:val="28"/>
+          <w:lang w:eastAsia="ru-RU"/>
+        </w:rPr>
+        <w:t>а</w:t>
+      </w:r>
+      <w:r>
+        <w:rPr>
+          <w:rFonts w:ascii="Times New Roman" w:eastAsia="Times New Roman" w:hAnsi="Times New Roman" w:cs="Times New Roman"/>
+          <w:sz w:val="28"/>
+          <w:szCs w:val="28"/>
+          <w:lang w:eastAsia="ru-RU"/>
+        </w:rPr>
+        <w:t xml:space="preserve"> пользователей.</w:t>
+      </w:r>
+    </w:p>
+    <w:p>
+      <w:pPr>
+        <w:spacing w:after="0" w:line="360" w:lineRule="auto"/>
+        <w:ind w:firstLine="709"/>
         <w:jc w:val="both"/>
         <w:rPr>
           <w:rFonts w:ascii="Times New Roman" w:eastAsia="Times New Roman" w:hAnsi="Times New Roman" w:cs="Times New Roman"/>
@@ -1831,100 +1905,102 @@
     </w:p>
     <w:p>
       <w:pPr>
-        <w:pStyle w:val="ab"/>
         <w:numPr>
           <w:ilvl w:val="0"/>
-          <w:numId w:val="7"/>
+          <w:numId w:val="8"/>
         </w:numPr>
-        <w:spacing w:line="360" w:lineRule="auto"/>
+        <w:pBdr>
+          <w:top w:val="nil"/>
+          <w:left w:val="nil"/>
+          <w:bottom w:val="nil"/>
+          <w:right w:val="nil"/>
+          <w:between w:val="nil"/>
+        </w:pBdr>
+        <w:spacing w:after="0" w:line="360" w:lineRule="auto"/>
+        <w:ind w:left="567" w:firstLine="567"/>
+        <w:contextualSpacing/>
         <w:jc w:val="both"/>
         <w:rPr>
-          <w:sz w:val="28"/>
-          <w:szCs w:val="28"/>
-        </w:rPr>
-      </w:pPr>
-      <w:r>
-        <w:rPr>
-          <w:sz w:val="28"/>
-          <w:szCs w:val="28"/>
-        </w:rPr>
-        <w:t xml:space="preserve">читатель </w:t>
-      </w:r>
-      <w:r>
-        <w:rPr>
-          <w:sz w:val="28"/>
-          <w:szCs w:val="28"/>
-        </w:rPr>
-        <w:t>–</w:t>
-      </w:r>
-      <w:r>
-        <w:rPr>
-          <w:sz w:val="28"/>
-          <w:szCs w:val="28"/>
-        </w:rPr>
-        <w:t xml:space="preserve"> подписчик </w:t>
-      </w:r>
-      <w:r>
-        <w:rPr>
-          <w:sz w:val="28"/>
-          <w:szCs w:val="28"/>
-        </w:rPr>
-        <w:t>какого-нибудь</w:t>
-      </w:r>
-      <w:r>
-        <w:rPr>
-          <w:sz w:val="28"/>
-          <w:szCs w:val="28"/>
-        </w:rPr>
-        <w:t xml:space="preserve"> СМИ, читающий </w:t>
-      </w:r>
-      <w:r>
-        <w:rPr>
-          <w:sz w:val="28"/>
-          <w:szCs w:val="28"/>
+          <w:rFonts w:ascii="Times New Roman" w:eastAsia="Times New Roman" w:hAnsi="Times New Roman" w:cs="Times New Roman"/>
+          <w:color w:val="000000"/>
+          <w:sz w:val="28"/>
+          <w:szCs w:val="28"/>
+          <w:lang w:eastAsia="ru-RU"/>
+        </w:rPr>
+      </w:pPr>
+      <w:r>
+        <w:rPr>
+          <w:rFonts w:ascii="Times New Roman" w:eastAsia="Times New Roman" w:hAnsi="Times New Roman" w:cs="Times New Roman"/>
+          <w:color w:val="000000"/>
+          <w:sz w:val="28"/>
+          <w:szCs w:val="28"/>
+          <w:lang w:eastAsia="ru-RU"/>
+        </w:rPr>
+        <w:t xml:space="preserve">читатель – подписчик какого-нибудь СМИ, читающий </w:t>
+      </w:r>
+      <w:r>
+        <w:rPr>
+          <w:rFonts w:ascii="Times New Roman" w:eastAsia="Times New Roman" w:hAnsi="Times New Roman" w:cs="Times New Roman"/>
+          <w:color w:val="000000"/>
+          <w:sz w:val="28"/>
+          <w:szCs w:val="28"/>
+          <w:lang w:eastAsia="ru-RU"/>
         </w:rPr>
         <w:t xml:space="preserve">и оценивающий </w:t>
       </w:r>
       <w:r>
         <w:rPr>
-          <w:sz w:val="28"/>
-          <w:szCs w:val="28"/>
-        </w:rPr>
-        <w:t>получаемую информацию</w:t>
-      </w:r>
-      <w:r>
-        <w:rPr>
-          <w:sz w:val="28"/>
-          <w:szCs w:val="28"/>
-        </w:rPr>
-        <w:t>;</w:t>
-      </w:r>
-    </w:p>
-    <w:p>
-      <w:pPr>
-        <w:pStyle w:val="ab"/>
+          <w:rFonts w:ascii="Times New Roman" w:eastAsia="Times New Roman" w:hAnsi="Times New Roman" w:cs="Times New Roman"/>
+          <w:color w:val="000000"/>
+          <w:sz w:val="28"/>
+          <w:szCs w:val="28"/>
+          <w:lang w:eastAsia="ru-RU"/>
+        </w:rPr>
+        <w:t>получаемую информацию;</w:t>
+      </w:r>
+    </w:p>
+    <w:p>
+      <w:pPr>
         <w:numPr>
           <w:ilvl w:val="0"/>
-          <w:numId w:val="7"/>
+          <w:numId w:val="8"/>
         </w:numPr>
-        <w:spacing w:line="360" w:lineRule="auto"/>
+        <w:pBdr>
+          <w:top w:val="nil"/>
+          <w:left w:val="nil"/>
+          <w:bottom w:val="nil"/>
+          <w:right w:val="nil"/>
+          <w:between w:val="nil"/>
+        </w:pBdr>
+        <w:spacing w:after="0" w:line="360" w:lineRule="auto"/>
+        <w:ind w:left="567" w:firstLine="567"/>
+        <w:contextualSpacing/>
         <w:jc w:val="both"/>
         <w:rPr>
-          <w:sz w:val="28"/>
-          <w:szCs w:val="28"/>
-        </w:rPr>
-      </w:pPr>
-      <w:r>
-        <w:rPr>
-          <w:sz w:val="28"/>
-          <w:szCs w:val="28"/>
+          <w:rFonts w:ascii="Times New Roman" w:eastAsia="Times New Roman" w:hAnsi="Times New Roman" w:cs="Times New Roman"/>
+          <w:color w:val="000000"/>
+          <w:sz w:val="28"/>
+          <w:szCs w:val="28"/>
+          <w:lang w:eastAsia="ru-RU"/>
+        </w:rPr>
+      </w:pPr>
+      <w:r>
+        <w:rPr>
+          <w:rFonts w:ascii="Times New Roman" w:eastAsia="Times New Roman" w:hAnsi="Times New Roman" w:cs="Times New Roman"/>
+          <w:color w:val="000000"/>
+          <w:sz w:val="28"/>
+          <w:szCs w:val="28"/>
+          <w:lang w:eastAsia="ru-RU"/>
         </w:rPr>
         <w:t>редактор</w:t>
       </w:r>
       <w:r>
         <w:rPr>
-          <w:sz w:val="28"/>
-          <w:szCs w:val="28"/>
+          <w:rFonts w:ascii="Times New Roman" w:eastAsia="Times New Roman" w:hAnsi="Times New Roman" w:cs="Times New Roman"/>
+          <w:color w:val="000000"/>
+          <w:sz w:val="28"/>
+          <w:szCs w:val="28"/>
+          <w:lang w:eastAsia="ru-RU"/>
         </w:rPr>
         <w:t xml:space="preserve"> </w:t>
       </w:r>
@@ -1932,8 +2008,11 @@
       <w:bookmarkStart w:id="21" w:name="OLE_LINK40"/>
       <w:r>
         <w:rPr>
-          <w:sz w:val="28"/>
-          <w:szCs w:val="28"/>
+          <w:rFonts w:ascii="Times New Roman" w:eastAsia="Times New Roman" w:hAnsi="Times New Roman" w:cs="Times New Roman"/>
+          <w:color w:val="000000"/>
+          <w:sz w:val="28"/>
+          <w:szCs w:val="28"/>
+          <w:lang w:eastAsia="ru-RU"/>
         </w:rPr>
         <w:t>–</w:t>
       </w:r>
@@ -1941,357 +2020,481 @@
       <w:bookmarkEnd w:id="21"/>
       <w:r>
         <w:rPr>
-          <w:sz w:val="28"/>
-          <w:szCs w:val="28"/>
+          <w:rFonts w:ascii="Times New Roman" w:eastAsia="Times New Roman" w:hAnsi="Times New Roman" w:cs="Times New Roman"/>
+          <w:color w:val="000000"/>
+          <w:sz w:val="28"/>
+          <w:szCs w:val="28"/>
+          <w:lang w:eastAsia="ru-RU"/>
         </w:rPr>
         <w:t xml:space="preserve"> читатель, обладающий функционалом отправки корректировок на любую статью</w:t>
       </w:r>
       <w:r>
         <w:rPr>
-          <w:sz w:val="28"/>
-          <w:szCs w:val="28"/>
+          <w:rFonts w:ascii="Times New Roman" w:eastAsia="Times New Roman" w:hAnsi="Times New Roman" w:cs="Times New Roman"/>
+          <w:color w:val="000000"/>
+          <w:sz w:val="28"/>
+          <w:szCs w:val="28"/>
+          <w:lang w:eastAsia="ru-RU"/>
         </w:rPr>
         <w:t>;</w:t>
       </w:r>
     </w:p>
     <w:p>
       <w:pPr>
-        <w:pStyle w:val="ab"/>
         <w:numPr>
           <w:ilvl w:val="0"/>
-          <w:numId w:val="7"/>
+          <w:numId w:val="8"/>
         </w:numPr>
-        <w:spacing w:line="360" w:lineRule="auto"/>
+        <w:pBdr>
+          <w:top w:val="nil"/>
+          <w:left w:val="nil"/>
+          <w:bottom w:val="nil"/>
+          <w:right w:val="nil"/>
+          <w:between w:val="nil"/>
+        </w:pBdr>
+        <w:spacing w:after="0" w:line="360" w:lineRule="auto"/>
+        <w:ind w:left="567" w:firstLine="567"/>
+        <w:contextualSpacing/>
         <w:jc w:val="both"/>
         <w:rPr>
-          <w:sz w:val="28"/>
-          <w:szCs w:val="28"/>
-        </w:rPr>
-      </w:pPr>
-      <w:r>
-        <w:rPr>
-          <w:sz w:val="28"/>
-          <w:szCs w:val="28"/>
-        </w:rPr>
-        <w:t xml:space="preserve">СМИ </w:t>
-      </w:r>
-      <w:r>
-        <w:rPr>
-          <w:sz w:val="28"/>
-          <w:szCs w:val="28"/>
-        </w:rPr>
-        <w:t>–</w:t>
-      </w:r>
-      <w:r>
-        <w:rPr>
-          <w:sz w:val="28"/>
-          <w:szCs w:val="28"/>
-        </w:rPr>
-        <w:t xml:space="preserve"> к</w:t>
-      </w:r>
-      <w:r>
-        <w:rPr>
-          <w:sz w:val="28"/>
-          <w:szCs w:val="28"/>
-        </w:rPr>
-        <w:t>аналы оперативного распространения информации</w:t>
-      </w:r>
-      <w:r>
-        <w:rPr>
-          <w:sz w:val="28"/>
-          <w:szCs w:val="28"/>
-        </w:rPr>
-        <w:t>.</w:t>
-      </w:r>
-    </w:p>
-    <w:p>
-      <w:pPr>
-        <w:spacing w:line="360" w:lineRule="auto"/>
-        <w:ind w:firstLine="708"/>
+          <w:rFonts w:ascii="Times New Roman" w:eastAsia="Times New Roman" w:hAnsi="Times New Roman" w:cs="Times New Roman"/>
+          <w:color w:val="000000"/>
+          <w:sz w:val="28"/>
+          <w:szCs w:val="28"/>
+          <w:lang w:eastAsia="ru-RU"/>
+        </w:rPr>
+      </w:pPr>
+      <w:r>
+        <w:rPr>
+          <w:rFonts w:ascii="Times New Roman" w:eastAsia="Times New Roman" w:hAnsi="Times New Roman" w:cs="Times New Roman"/>
+          <w:color w:val="000000"/>
+          <w:sz w:val="28"/>
+          <w:szCs w:val="28"/>
+          <w:lang w:eastAsia="ru-RU"/>
+        </w:rPr>
+        <w:t>СМИ – каналы оперативного распространения информации.</w:t>
+      </w:r>
+    </w:p>
+    <w:p>
+      <w:pPr>
+        <w:spacing w:after="0" w:line="360" w:lineRule="auto"/>
+        <w:ind w:firstLine="709"/>
         <w:jc w:val="both"/>
         <w:rPr>
-          <w:rFonts w:ascii="Times New Roman" w:hAnsi="Times New Roman" w:cs="Times New Roman"/>
-          <w:sz w:val="28"/>
-          <w:szCs w:val="28"/>
-        </w:rPr>
-      </w:pPr>
-      <w:r>
-        <w:rPr>
-          <w:rFonts w:ascii="Times New Roman" w:hAnsi="Times New Roman" w:cs="Times New Roman"/>
-          <w:sz w:val="28"/>
-          <w:szCs w:val="28"/>
+          <w:rFonts w:ascii="Times New Roman" w:eastAsia="Times New Roman" w:hAnsi="Times New Roman" w:cs="Times New Roman"/>
+          <w:sz w:val="28"/>
+          <w:szCs w:val="28"/>
+          <w:lang w:eastAsia="ru-RU"/>
+        </w:rPr>
+      </w:pPr>
+      <w:r>
+        <w:rPr>
+          <w:rFonts w:ascii="Times New Roman" w:eastAsia="Times New Roman" w:hAnsi="Times New Roman" w:cs="Times New Roman"/>
+          <w:sz w:val="28"/>
+          <w:szCs w:val="28"/>
+          <w:lang w:eastAsia="ru-RU"/>
         </w:rPr>
         <w:t>Читателю</w:t>
       </w:r>
       <w:r>
         <w:rPr>
-          <w:rFonts w:ascii="Times New Roman" w:hAnsi="Times New Roman" w:cs="Times New Roman"/>
-          <w:sz w:val="28"/>
-          <w:szCs w:val="28"/>
+          <w:rFonts w:ascii="Times New Roman" w:eastAsia="Times New Roman" w:hAnsi="Times New Roman" w:cs="Times New Roman"/>
+          <w:sz w:val="28"/>
+          <w:szCs w:val="28"/>
+          <w:lang w:eastAsia="ru-RU"/>
         </w:rPr>
         <w:t xml:space="preserve"> необходимо не только </w:t>
       </w:r>
       <w:r>
         <w:rPr>
-          <w:rFonts w:ascii="Times New Roman" w:hAnsi="Times New Roman" w:cs="Times New Roman"/>
-          <w:sz w:val="28"/>
-          <w:szCs w:val="28"/>
+          <w:rFonts w:ascii="Times New Roman" w:eastAsia="Times New Roman" w:hAnsi="Times New Roman" w:cs="Times New Roman"/>
+          <w:sz w:val="28"/>
+          <w:szCs w:val="28"/>
+          <w:lang w:eastAsia="ru-RU"/>
         </w:rPr>
         <w:t xml:space="preserve">получать </w:t>
       </w:r>
       <w:r>
         <w:rPr>
-          <w:rFonts w:ascii="Times New Roman" w:hAnsi="Times New Roman" w:cs="Times New Roman"/>
-          <w:sz w:val="28"/>
-          <w:szCs w:val="28"/>
+          <w:rFonts w:ascii="Times New Roman" w:eastAsia="Times New Roman" w:hAnsi="Times New Roman" w:cs="Times New Roman"/>
+          <w:sz w:val="28"/>
+          <w:szCs w:val="28"/>
+          <w:lang w:eastAsia="ru-RU"/>
         </w:rPr>
         <w:t>информацию</w:t>
       </w:r>
       <w:r>
         <w:rPr>
-          <w:rFonts w:ascii="Times New Roman" w:hAnsi="Times New Roman" w:cs="Times New Roman"/>
-          <w:sz w:val="28"/>
-          <w:szCs w:val="28"/>
+          <w:rFonts w:ascii="Times New Roman" w:eastAsia="Times New Roman" w:hAnsi="Times New Roman" w:cs="Times New Roman"/>
+          <w:sz w:val="28"/>
+          <w:szCs w:val="28"/>
+          <w:lang w:eastAsia="ru-RU"/>
         </w:rPr>
         <w:t xml:space="preserve"> из различных </w:t>
       </w:r>
       <w:r>
         <w:rPr>
-          <w:rFonts w:ascii="Times New Roman" w:hAnsi="Times New Roman" w:cs="Times New Roman"/>
-          <w:sz w:val="28"/>
-          <w:szCs w:val="28"/>
+          <w:rFonts w:ascii="Times New Roman" w:eastAsia="Times New Roman" w:hAnsi="Times New Roman" w:cs="Times New Roman"/>
+          <w:sz w:val="28"/>
+          <w:szCs w:val="28"/>
+          <w:lang w:eastAsia="ru-RU"/>
         </w:rPr>
         <w:t>СМИ, но и знать как к этой информацией относятся остальные читатели</w:t>
       </w:r>
       <w:r>
         <w:rPr>
-          <w:rFonts w:ascii="Times New Roman" w:hAnsi="Times New Roman" w:cs="Times New Roman"/>
-          <w:sz w:val="28"/>
-          <w:szCs w:val="28"/>
+          <w:rFonts w:ascii="Times New Roman" w:eastAsia="Times New Roman" w:hAnsi="Times New Roman" w:cs="Times New Roman"/>
+          <w:sz w:val="28"/>
+          <w:szCs w:val="28"/>
+          <w:lang w:eastAsia="ru-RU"/>
         </w:rPr>
         <w:t xml:space="preserve">: положительно или отрицательно. Показывать какие корректировки были сделаны. </w:t>
       </w:r>
       <w:r>
         <w:rPr>
-          <w:rFonts w:ascii="Times New Roman" w:hAnsi="Times New Roman" w:cs="Times New Roman"/>
-          <w:sz w:val="28"/>
-          <w:szCs w:val="28"/>
-        </w:rPr>
-        <w:t xml:space="preserve">Дать возможность просматривать автора информации, предыдущие работы, репутацию </w:t>
-      </w:r>
-      <w:r>
-        <w:rPr>
-          <w:rFonts w:ascii="Times New Roman" w:hAnsi="Times New Roman" w:cs="Times New Roman"/>
-          <w:sz w:val="28"/>
-          <w:szCs w:val="28"/>
+          <w:rFonts w:ascii="Times New Roman" w:eastAsia="Times New Roman" w:hAnsi="Times New Roman" w:cs="Times New Roman"/>
+          <w:sz w:val="28"/>
+          <w:szCs w:val="28"/>
+          <w:lang w:eastAsia="ru-RU"/>
+        </w:rPr>
+        <w:t xml:space="preserve">Дать возможность просматривать </w:t>
+      </w:r>
+      <w:r>
+        <w:rPr>
+          <w:rFonts w:ascii="Times New Roman" w:eastAsia="Times New Roman" w:hAnsi="Times New Roman" w:cs="Times New Roman"/>
+          <w:sz w:val="28"/>
+          <w:szCs w:val="28"/>
+          <w:lang w:eastAsia="ru-RU"/>
+        </w:rPr>
+        <w:t>и</w:t>
+      </w:r>
+      <w:r>
+        <w:rPr>
+          <w:rFonts w:ascii="Times New Roman" w:eastAsia="Times New Roman" w:hAnsi="Times New Roman" w:cs="Times New Roman"/>
+          <w:sz w:val="28"/>
+          <w:szCs w:val="28"/>
+          <w:lang w:eastAsia="ru-RU"/>
+        </w:rPr>
+        <w:t>нформацию об авторе</w:t>
+      </w:r>
+      <w:r>
+        <w:rPr>
+          <w:rFonts w:ascii="Times New Roman" w:eastAsia="Times New Roman" w:hAnsi="Times New Roman" w:cs="Times New Roman"/>
+          <w:sz w:val="28"/>
+          <w:szCs w:val="28"/>
+          <w:lang w:eastAsia="ru-RU"/>
+        </w:rPr>
+        <w:t xml:space="preserve"> </w:t>
+      </w:r>
+      <w:r>
+        <w:rPr>
+          <w:rFonts w:ascii="Times New Roman" w:eastAsia="Times New Roman" w:hAnsi="Times New Roman" w:cs="Times New Roman"/>
+          <w:sz w:val="28"/>
+          <w:szCs w:val="28"/>
+          <w:lang w:eastAsia="ru-RU"/>
+        </w:rPr>
+        <w:t>статьи</w:t>
+      </w:r>
+      <w:r>
+        <w:rPr>
+          <w:rFonts w:ascii="Times New Roman" w:eastAsia="Times New Roman" w:hAnsi="Times New Roman" w:cs="Times New Roman"/>
+          <w:sz w:val="28"/>
+          <w:szCs w:val="28"/>
+          <w:lang w:eastAsia="ru-RU"/>
+        </w:rPr>
+        <w:t xml:space="preserve">, предыдущие работы, репутацию </w:t>
+      </w:r>
+      <w:r>
+        <w:rPr>
+          <w:rFonts w:ascii="Times New Roman" w:eastAsia="Times New Roman" w:hAnsi="Times New Roman" w:cs="Times New Roman"/>
+          <w:sz w:val="28"/>
+          <w:szCs w:val="28"/>
+          <w:lang w:eastAsia="ru-RU"/>
         </w:rPr>
         <w:t>автора</w:t>
       </w:r>
       <w:r>
         <w:rPr>
-          <w:rFonts w:ascii="Times New Roman" w:hAnsi="Times New Roman" w:cs="Times New Roman"/>
-          <w:sz w:val="28"/>
-          <w:szCs w:val="28"/>
+          <w:rFonts w:ascii="Times New Roman" w:eastAsia="Times New Roman" w:hAnsi="Times New Roman" w:cs="Times New Roman"/>
+          <w:sz w:val="28"/>
+          <w:szCs w:val="28"/>
+          <w:lang w:eastAsia="ru-RU"/>
         </w:rPr>
         <w:t xml:space="preserve"> и СМИ.  </w:t>
       </w:r>
       <w:r>
         <w:rPr>
-          <w:rFonts w:ascii="Times New Roman" w:hAnsi="Times New Roman" w:cs="Times New Roman"/>
-          <w:sz w:val="28"/>
-          <w:szCs w:val="28"/>
-        </w:rPr>
-        <w:t>Данная статистика предоставит читателю вс</w:t>
-      </w:r>
-      <w:r>
-        <w:rPr>
-          <w:rFonts w:ascii="Times New Roman" w:hAnsi="Times New Roman" w:cs="Times New Roman"/>
-          <w:sz w:val="28"/>
-          <w:szCs w:val="28"/>
+          <w:rFonts w:ascii="Times New Roman" w:eastAsia="Times New Roman" w:hAnsi="Times New Roman" w:cs="Times New Roman"/>
+          <w:sz w:val="28"/>
+          <w:szCs w:val="28"/>
+          <w:lang w:eastAsia="ru-RU"/>
+        </w:rPr>
+        <w:t>Статистика</w:t>
+      </w:r>
+      <w:r>
+        <w:rPr>
+          <w:rFonts w:ascii="Times New Roman" w:eastAsia="Times New Roman" w:hAnsi="Times New Roman" w:cs="Times New Roman"/>
+          <w:sz w:val="28"/>
+          <w:szCs w:val="28"/>
+          <w:lang w:eastAsia="ru-RU"/>
+        </w:rPr>
+        <w:t xml:space="preserve"> предоставит читателю вс</w:t>
+      </w:r>
+      <w:r>
+        <w:rPr>
+          <w:rFonts w:ascii="Times New Roman" w:eastAsia="Times New Roman" w:hAnsi="Times New Roman" w:cs="Times New Roman"/>
+          <w:sz w:val="28"/>
+          <w:szCs w:val="28"/>
+          <w:lang w:eastAsia="ru-RU"/>
         </w:rPr>
         <w:t>е</w:t>
       </w:r>
       <w:r>
         <w:rPr>
-          <w:rFonts w:ascii="Times New Roman" w:hAnsi="Times New Roman" w:cs="Times New Roman"/>
-          <w:sz w:val="28"/>
-          <w:szCs w:val="28"/>
+          <w:rFonts w:ascii="Times New Roman" w:eastAsia="Times New Roman" w:hAnsi="Times New Roman" w:cs="Times New Roman"/>
+          <w:sz w:val="28"/>
+          <w:szCs w:val="28"/>
+          <w:lang w:eastAsia="ru-RU"/>
         </w:rPr>
         <w:t xml:space="preserve"> необходим</w:t>
       </w:r>
       <w:r>
         <w:rPr>
-          <w:rFonts w:ascii="Times New Roman" w:hAnsi="Times New Roman" w:cs="Times New Roman"/>
-          <w:sz w:val="28"/>
-          <w:szCs w:val="28"/>
+          <w:rFonts w:ascii="Times New Roman" w:eastAsia="Times New Roman" w:hAnsi="Times New Roman" w:cs="Times New Roman"/>
+          <w:sz w:val="28"/>
+          <w:szCs w:val="28"/>
+          <w:lang w:eastAsia="ru-RU"/>
         </w:rPr>
         <w:t>ые</w:t>
       </w:r>
       <w:r>
         <w:rPr>
-          <w:rFonts w:ascii="Times New Roman" w:hAnsi="Times New Roman" w:cs="Times New Roman"/>
-          <w:sz w:val="28"/>
-          <w:szCs w:val="28"/>
+          <w:rFonts w:ascii="Times New Roman" w:eastAsia="Times New Roman" w:hAnsi="Times New Roman" w:cs="Times New Roman"/>
+          <w:sz w:val="28"/>
+          <w:szCs w:val="28"/>
+          <w:lang w:eastAsia="ru-RU"/>
         </w:rPr>
         <w:t xml:space="preserve"> </w:t>
       </w:r>
       <w:r>
         <w:rPr>
-          <w:rFonts w:ascii="Times New Roman" w:hAnsi="Times New Roman" w:cs="Times New Roman"/>
-          <w:sz w:val="28"/>
-          <w:szCs w:val="28"/>
+          <w:rFonts w:ascii="Times New Roman" w:eastAsia="Times New Roman" w:hAnsi="Times New Roman" w:cs="Times New Roman"/>
+          <w:sz w:val="28"/>
+          <w:szCs w:val="28"/>
+          <w:lang w:eastAsia="ru-RU"/>
         </w:rPr>
         <w:t>данные</w:t>
       </w:r>
       <w:r>
         <w:rPr>
-          <w:rFonts w:ascii="Times New Roman" w:hAnsi="Times New Roman" w:cs="Times New Roman"/>
-          <w:sz w:val="28"/>
-          <w:szCs w:val="28"/>
+          <w:rFonts w:ascii="Times New Roman" w:eastAsia="Times New Roman" w:hAnsi="Times New Roman" w:cs="Times New Roman"/>
+          <w:sz w:val="28"/>
+          <w:szCs w:val="28"/>
+          <w:lang w:eastAsia="ru-RU"/>
+        </w:rPr>
+        <w:t xml:space="preserve"> для формирования мнения о получаемой информации.</w:t>
+      </w:r>
+    </w:p>
+    <w:p>
+      <w:pPr>
+        <w:spacing w:after="0" w:line="360" w:lineRule="auto"/>
+        <w:ind w:firstLine="709"/>
+        <w:jc w:val="both"/>
+        <w:rPr>
+          <w:rFonts w:ascii="Times New Roman" w:eastAsia="Times New Roman" w:hAnsi="Times New Roman" w:cs="Times New Roman"/>
+          <w:sz w:val="28"/>
+          <w:szCs w:val="28"/>
+          <w:lang w:eastAsia="ru-RU"/>
+        </w:rPr>
+      </w:pPr>
+      <w:r>
+        <w:rPr>
+          <w:rFonts w:ascii="Times New Roman" w:eastAsia="Times New Roman" w:hAnsi="Times New Roman" w:cs="Times New Roman"/>
+          <w:sz w:val="28"/>
+          <w:szCs w:val="28"/>
+          <w:lang w:eastAsia="ru-RU"/>
+        </w:rPr>
+        <w:t xml:space="preserve">Для решения всех описанных проблем, необходимо организовать систему, которая </w:t>
+      </w:r>
+      <w:r>
+        <w:rPr>
+          <w:rFonts w:ascii="Times New Roman" w:eastAsia="Times New Roman" w:hAnsi="Times New Roman" w:cs="Times New Roman"/>
+          <w:sz w:val="28"/>
+          <w:szCs w:val="28"/>
+          <w:lang w:eastAsia="ru-RU"/>
+        </w:rPr>
+        <w:t>отслежива</w:t>
+      </w:r>
+      <w:r>
+        <w:rPr>
+          <w:rFonts w:ascii="Times New Roman" w:eastAsia="Times New Roman" w:hAnsi="Times New Roman" w:cs="Times New Roman"/>
+          <w:sz w:val="28"/>
+          <w:szCs w:val="28"/>
+          <w:lang w:eastAsia="ru-RU"/>
+        </w:rPr>
+        <w:t>ет</w:t>
+      </w:r>
+      <w:r>
+        <w:rPr>
+          <w:rFonts w:ascii="Times New Roman" w:eastAsia="Times New Roman" w:hAnsi="Times New Roman" w:cs="Times New Roman"/>
+          <w:sz w:val="28"/>
+          <w:szCs w:val="28"/>
+          <w:lang w:eastAsia="ru-RU"/>
+        </w:rPr>
+        <w:t xml:space="preserve"> действия всех пользователей</w:t>
+      </w:r>
+      <w:r>
+        <w:rPr>
+          <w:rFonts w:ascii="Times New Roman" w:eastAsia="Times New Roman" w:hAnsi="Times New Roman" w:cs="Times New Roman"/>
+          <w:sz w:val="28"/>
+          <w:szCs w:val="28"/>
+          <w:lang w:eastAsia="ru-RU"/>
+        </w:rPr>
+        <w:t xml:space="preserve">, </w:t>
+      </w:r>
+      <w:r>
+        <w:rPr>
+          <w:rFonts w:ascii="Times New Roman" w:eastAsia="Times New Roman" w:hAnsi="Times New Roman" w:cs="Times New Roman"/>
+          <w:sz w:val="28"/>
+          <w:szCs w:val="28"/>
+          <w:lang w:eastAsia="ru-RU"/>
+        </w:rPr>
+        <w:t>выставленные корректировки редактором, формирует репутацию СМИ и редакторов, на основании выставляемых оценок. С</w:t>
+      </w:r>
+      <w:r>
+        <w:rPr>
+          <w:rFonts w:ascii="Times New Roman" w:eastAsia="Times New Roman" w:hAnsi="Times New Roman" w:cs="Times New Roman"/>
+          <w:sz w:val="28"/>
+          <w:szCs w:val="28"/>
+          <w:lang w:eastAsia="ru-RU"/>
+        </w:rPr>
+        <w:t>обранны</w:t>
+      </w:r>
+      <w:r>
+        <w:rPr>
+          <w:rFonts w:ascii="Times New Roman" w:eastAsia="Times New Roman" w:hAnsi="Times New Roman" w:cs="Times New Roman"/>
+          <w:sz w:val="28"/>
+          <w:szCs w:val="28"/>
+          <w:lang w:eastAsia="ru-RU"/>
+        </w:rPr>
+        <w:t>е</w:t>
+      </w:r>
+      <w:r>
+        <w:rPr>
+          <w:rFonts w:ascii="Times New Roman" w:eastAsia="Times New Roman" w:hAnsi="Times New Roman" w:cs="Times New Roman"/>
+          <w:sz w:val="28"/>
+          <w:szCs w:val="28"/>
+          <w:lang w:eastAsia="ru-RU"/>
+        </w:rPr>
+        <w:t xml:space="preserve"> данны</w:t>
+      </w:r>
+      <w:r>
+        <w:rPr>
+          <w:rFonts w:ascii="Times New Roman" w:eastAsia="Times New Roman" w:hAnsi="Times New Roman" w:cs="Times New Roman"/>
+          <w:sz w:val="28"/>
+          <w:szCs w:val="28"/>
+          <w:lang w:eastAsia="ru-RU"/>
+        </w:rPr>
+        <w:t>е</w:t>
+      </w:r>
+      <w:r>
+        <w:rPr>
+          <w:rFonts w:ascii="Times New Roman" w:eastAsia="Times New Roman" w:hAnsi="Times New Roman" w:cs="Times New Roman"/>
+          <w:sz w:val="28"/>
+          <w:szCs w:val="28"/>
+          <w:lang w:eastAsia="ru-RU"/>
         </w:rPr>
         <w:t xml:space="preserve"> </w:t>
       </w:r>
       <w:r>
         <w:rPr>
-          <w:rFonts w:ascii="Times New Roman" w:hAnsi="Times New Roman" w:cs="Times New Roman"/>
-          <w:sz w:val="28"/>
-          <w:szCs w:val="28"/>
-        </w:rPr>
-        <w:t>для формирования мнения</w:t>
-      </w:r>
-      <w:r>
-        <w:rPr>
-          <w:rFonts w:ascii="Times New Roman" w:hAnsi="Times New Roman" w:cs="Times New Roman"/>
-          <w:sz w:val="28"/>
-          <w:szCs w:val="28"/>
-        </w:rPr>
-        <w:t xml:space="preserve"> о получаемой информации.</w:t>
-      </w:r>
-    </w:p>
-    <w:p>
-      <w:pPr>
-        <w:spacing w:line="360" w:lineRule="auto"/>
-        <w:ind w:firstLine="708"/>
-        <w:jc w:val="both"/>
-        <w:rPr>
-          <w:sz w:val="28"/>
-          <w:szCs w:val="28"/>
-        </w:rPr>
-      </w:pPr>
-      <w:r>
-        <w:rPr>
-          <w:rFonts w:ascii="Times New Roman" w:hAnsi="Times New Roman" w:cs="Times New Roman"/>
-          <w:sz w:val="28"/>
-          <w:szCs w:val="28"/>
-        </w:rPr>
-        <w:t>Для решения всех описанных проблем, необходимо организовать систему, которая будет</w:t>
-      </w:r>
-      <w:r>
-        <w:rPr>
-          <w:rFonts w:ascii="Times New Roman" w:hAnsi="Times New Roman" w:cs="Times New Roman"/>
-          <w:sz w:val="28"/>
-          <w:szCs w:val="28"/>
+          <w:rFonts w:ascii="Times New Roman" w:eastAsia="Times New Roman" w:hAnsi="Times New Roman" w:cs="Times New Roman"/>
+          <w:sz w:val="28"/>
+          <w:szCs w:val="28"/>
+          <w:lang w:eastAsia="ru-RU"/>
+        </w:rPr>
+        <w:t>необходимо отображать читателю</w:t>
+      </w:r>
+      <w:r>
+        <w:rPr>
+          <w:rFonts w:ascii="Times New Roman" w:eastAsia="Times New Roman" w:hAnsi="Times New Roman" w:cs="Times New Roman"/>
+          <w:sz w:val="28"/>
+          <w:szCs w:val="28"/>
+          <w:lang w:eastAsia="ru-RU"/>
+        </w:rPr>
+        <w:t xml:space="preserve">. </w:t>
+      </w:r>
+      <w:r>
+        <w:rPr>
+          <w:rFonts w:ascii="Times New Roman" w:eastAsia="Times New Roman" w:hAnsi="Times New Roman" w:cs="Times New Roman"/>
+          <w:sz w:val="28"/>
+          <w:szCs w:val="28"/>
+          <w:lang w:eastAsia="ru-RU"/>
+        </w:rPr>
+        <w:t>Приложение</w:t>
+      </w:r>
+      <w:r>
+        <w:rPr>
+          <w:rFonts w:ascii="Times New Roman" w:eastAsia="Times New Roman" w:hAnsi="Times New Roman" w:cs="Times New Roman"/>
+          <w:sz w:val="28"/>
+          <w:szCs w:val="28"/>
+          <w:lang w:eastAsia="ru-RU"/>
         </w:rPr>
         <w:t xml:space="preserve"> </w:t>
       </w:r>
       <w:r>
         <w:rPr>
-          <w:rFonts w:ascii="Times New Roman" w:hAnsi="Times New Roman" w:cs="Times New Roman"/>
-          <w:sz w:val="28"/>
-          <w:szCs w:val="28"/>
-        </w:rPr>
-        <w:t>отслеживать действия всех пользователей</w:t>
-      </w:r>
-      <w:r>
-        <w:t xml:space="preserve"> </w:t>
-      </w:r>
-      <w:r>
-        <w:rPr>
-          <w:rFonts w:ascii="Times New Roman" w:hAnsi="Times New Roman" w:cs="Times New Roman"/>
-          <w:sz w:val="28"/>
-          <w:szCs w:val="28"/>
-        </w:rPr>
-        <w:t xml:space="preserve">и на основании собранных данных составлять </w:t>
-      </w:r>
-      <w:r>
-        <w:rPr>
-          <w:rFonts w:ascii="Times New Roman" w:hAnsi="Times New Roman" w:cs="Times New Roman"/>
-          <w:sz w:val="28"/>
-          <w:szCs w:val="28"/>
-        </w:rPr>
-        <w:t>и отображать г</w:t>
-      </w:r>
-      <w:r>
-        <w:rPr>
-          <w:rFonts w:ascii="Times New Roman" w:hAnsi="Times New Roman" w:cs="Times New Roman"/>
-          <w:sz w:val="28"/>
-          <w:szCs w:val="28"/>
-        </w:rPr>
-        <w:t>рамотную статистику</w:t>
-      </w:r>
-      <w:r>
-        <w:rPr>
-          <w:rFonts w:ascii="Times New Roman" w:hAnsi="Times New Roman" w:cs="Times New Roman"/>
-          <w:sz w:val="28"/>
-          <w:szCs w:val="28"/>
-        </w:rPr>
-        <w:t xml:space="preserve">. </w:t>
-      </w:r>
-      <w:r>
-        <w:rPr>
-          <w:rFonts w:ascii="Times New Roman" w:hAnsi="Times New Roman" w:cs="Times New Roman"/>
-          <w:sz w:val="28"/>
-          <w:szCs w:val="28"/>
-        </w:rPr>
-        <w:t>Приложение</w:t>
-      </w:r>
-      <w:r>
-        <w:rPr>
-          <w:rFonts w:ascii="Times New Roman" w:hAnsi="Times New Roman" w:cs="Times New Roman"/>
-          <w:sz w:val="28"/>
-          <w:szCs w:val="28"/>
-        </w:rPr>
-        <w:t xml:space="preserve"> </w:t>
-      </w:r>
-      <w:r>
-        <w:rPr>
-          <w:rFonts w:ascii="Times New Roman" w:hAnsi="Times New Roman" w:cs="Times New Roman"/>
-          <w:sz w:val="28"/>
-          <w:szCs w:val="28"/>
-        </w:rPr>
-        <w:t>будет запрашивать</w:t>
-      </w:r>
-      <w:r>
-        <w:rPr>
-          <w:rFonts w:ascii="Times New Roman" w:hAnsi="Times New Roman" w:cs="Times New Roman"/>
-          <w:sz w:val="28"/>
-          <w:szCs w:val="28"/>
-        </w:rPr>
-        <w:t xml:space="preserve"> данные о СМИ и редакторах, чтобы убрать возможность </w:t>
+          <w:rFonts w:ascii="Times New Roman" w:eastAsia="Times New Roman" w:hAnsi="Times New Roman" w:cs="Times New Roman"/>
+          <w:sz w:val="28"/>
+          <w:szCs w:val="28"/>
+          <w:lang w:eastAsia="ru-RU"/>
+        </w:rPr>
+        <w:t xml:space="preserve">будет запрашивать </w:t>
+      </w:r>
+      <w:r>
+        <w:rPr>
+          <w:rFonts w:ascii="Times New Roman" w:eastAsia="Times New Roman" w:hAnsi="Times New Roman" w:cs="Times New Roman"/>
+          <w:sz w:val="28"/>
+          <w:szCs w:val="28"/>
+          <w:lang w:eastAsia="ru-RU"/>
+        </w:rPr>
+        <w:t>информацию</w:t>
+      </w:r>
+      <w:r>
+        <w:rPr>
+          <w:rFonts w:ascii="Times New Roman" w:eastAsia="Times New Roman" w:hAnsi="Times New Roman" w:cs="Times New Roman"/>
+          <w:sz w:val="28"/>
+          <w:szCs w:val="28"/>
+          <w:lang w:eastAsia="ru-RU"/>
+        </w:rPr>
+        <w:t xml:space="preserve"> о СМИ и редакторах, чтобы убрать возможность </w:t>
       </w:r>
       <w:bookmarkStart w:id="22" w:name="OLE_LINK55"/>
       <w:bookmarkStart w:id="23" w:name="OLE_LINK56"/>
       <w:r>
         <w:rPr>
-          <w:rFonts w:ascii="Times New Roman" w:hAnsi="Times New Roman" w:cs="Times New Roman"/>
-          <w:sz w:val="28"/>
-          <w:szCs w:val="28"/>
+          <w:rFonts w:ascii="Times New Roman" w:eastAsia="Times New Roman" w:hAnsi="Times New Roman" w:cs="Times New Roman"/>
+          <w:sz w:val="28"/>
+          <w:szCs w:val="28"/>
+          <w:lang w:eastAsia="ru-RU"/>
         </w:rPr>
         <w:t xml:space="preserve">создания </w:t>
       </w:r>
       <w:r>
         <w:rPr>
-          <w:rFonts w:ascii="Times New Roman" w:hAnsi="Times New Roman" w:cs="Times New Roman"/>
-          <w:sz w:val="28"/>
-          <w:szCs w:val="28"/>
+          <w:rFonts w:ascii="Times New Roman" w:eastAsia="Times New Roman" w:hAnsi="Times New Roman" w:cs="Times New Roman"/>
+          <w:sz w:val="28"/>
+          <w:szCs w:val="28"/>
+          <w:lang w:eastAsia="ru-RU"/>
         </w:rPr>
         <w:t>спам-ботов</w:t>
       </w:r>
       <w:r>
         <w:rPr>
-          <w:rFonts w:ascii="Times New Roman" w:hAnsi="Times New Roman" w:cs="Times New Roman"/>
-          <w:sz w:val="28"/>
-          <w:szCs w:val="28"/>
+          <w:rFonts w:ascii="Times New Roman" w:eastAsia="Times New Roman" w:hAnsi="Times New Roman" w:cs="Times New Roman"/>
+          <w:sz w:val="28"/>
+          <w:szCs w:val="28"/>
+          <w:lang w:eastAsia="ru-RU"/>
         </w:rPr>
         <w:t xml:space="preserve">, </w:t>
       </w:r>
@@ -2299,24 +2502,28 @@
       <w:bookmarkEnd w:id="23"/>
       <w:r>
         <w:rPr>
-          <w:rFonts w:ascii="Times New Roman" w:hAnsi="Times New Roman" w:cs="Times New Roman"/>
-          <w:sz w:val="28"/>
-          <w:szCs w:val="28"/>
+          <w:rFonts w:ascii="Times New Roman" w:eastAsia="Times New Roman" w:hAnsi="Times New Roman" w:cs="Times New Roman"/>
+          <w:sz w:val="28"/>
+          <w:szCs w:val="28"/>
+          <w:lang w:eastAsia="ru-RU"/>
         </w:rPr>
         <w:t xml:space="preserve">пропагандирующих определенные взгляды и </w:t>
       </w:r>
       <w:r>
         <w:rPr>
-          <w:rFonts w:ascii="Times New Roman" w:hAnsi="Times New Roman" w:cs="Times New Roman"/>
-          <w:sz w:val="28"/>
-          <w:szCs w:val="28"/>
+          <w:rFonts w:ascii="Times New Roman" w:eastAsia="Times New Roman" w:hAnsi="Times New Roman" w:cs="Times New Roman"/>
+          <w:sz w:val="28"/>
+          <w:szCs w:val="28"/>
+          <w:lang w:eastAsia="ru-RU"/>
         </w:rPr>
         <w:t>распространяющих ложную информацию.</w:t>
       </w:r>
       <w:r>
         <w:rPr>
-          <w:sz w:val="28"/>
-          <w:szCs w:val="28"/>
+          <w:rFonts w:ascii="Times New Roman" w:eastAsia="Times New Roman" w:hAnsi="Times New Roman" w:cs="Times New Roman"/>
+          <w:sz w:val="28"/>
+          <w:szCs w:val="28"/>
+          <w:lang w:eastAsia="ru-RU"/>
         </w:rPr>
         <w:br w:type="page"/>
       </w:r>
@@ -2516,25 +2723,7 @@
           <w:szCs w:val="28"/>
           <w:lang w:eastAsia="ru-RU"/>
         </w:rPr>
-        <w:t xml:space="preserve"> Команда программистов, проектирующих данн</w:t>
-      </w:r>
-      <w:r>
-        <w:rPr>
-          <w:rFonts w:ascii="Times New Roman" w:eastAsia="Times New Roman" w:hAnsi="Times New Roman" w:cs="Times New Roman"/>
-          <w:sz w:val="28"/>
-          <w:szCs w:val="28"/>
-          <w:lang w:eastAsia="ru-RU"/>
-        </w:rPr>
-        <w:t>ое</w:t>
-      </w:r>
-      <w:r>
-        <w:rPr>
-          <w:rFonts w:ascii="Times New Roman" w:eastAsia="Times New Roman" w:hAnsi="Times New Roman" w:cs="Times New Roman"/>
-          <w:sz w:val="28"/>
-          <w:szCs w:val="28"/>
-          <w:lang w:eastAsia="ru-RU"/>
-        </w:rPr>
-        <w:t xml:space="preserve"> </w:t>
+        <w:t xml:space="preserve"> Команда программистов, проектирующих </w:t>
       </w:r>
       <w:r>
         <w:rPr>
@@ -3014,11 +3203,14 @@
     </w:p>
     <w:p>
       <w:pPr>
-        <w:spacing w:line="360" w:lineRule="auto"/>
-        <w:ind w:firstLine="708"/>
-        <w:rPr>
-          <w:rFonts w:ascii="Times New Roman" w:eastAsia="Times New Roman" w:hAnsi="Times New Roman" w:cs="Times New Roman"/>
-          <w:sz w:val="24"/>
+        <w:spacing w:after="0" w:line="360" w:lineRule="auto"/>
+        <w:ind w:firstLine="709"/>
+        <w:jc w:val="both"/>
+        <w:rPr>
+          <w:rFonts w:ascii="Times New Roman" w:eastAsia="Times New Roman" w:hAnsi="Times New Roman" w:cs="Times New Roman"/>
+          <w:sz w:val="28"/>
+          <w:szCs w:val="28"/>
+          <w:lang w:eastAsia="ru-RU"/>
         </w:rPr>
       </w:pPr>
       <w:r>
@@ -3193,7 +3385,7 @@
             <w:rStyle w:val="ae"/>
             <w:noProof/>
           </w:rPr>
-          <w:t>2</w:t>
+          <w:t>5</w:t>
         </w:r>
         <w:r>
           <w:rPr>
@@ -3240,6 +3432,208 @@
 <file path=word/numbering.xml><?xml version="1.0" encoding="utf-8"?>
 <w:numbering xmlns:wpc="http://schemas.microsoft.com/office/word/2010/wordprocessingCanvas" xmlns:cx="http://schemas.microsoft.com/office/drawing/2014/chartex" xmlns:cx1="http://schemas.microsoft.com/office/drawing/2015/9/8/chartex" xmlns:cx2="http://schemas.microsoft.com/office/drawing/2015/10/21/chartex" xmlns:cx3="http://schemas.microsoft.com/office/drawing/2016/5/9/chartex" xmlns:cx4="http://schemas.microsoft.com/office/drawing/2016/5/10/chartex" xmlns:cx5="http://schemas.microsoft.com/office/drawing/2016/5/11/chartex" xmlns:cx6="http://schemas.microsoft.com/office/drawing/2016/5/12/chartex" xmlns:cx7="http://schemas.microsoft.com/office/drawing/2016/5/13/chartex" xmlns:cx8="http://schemas.microsoft.com/office/drawing/2016/5/14/chartex" xmlns:mc="http://schemas.openxmlformats.org/markup-compatibility/2006" xmlns:aink="http://schemas.microsoft.com/office/drawing/2016/ink" xmlns:am3d="http://schemas.microsoft.com/office/drawing/2017/model3d" xmlns:o="urn:schemas-microsoft-com:office:office" xmlns:r="http://schemas.openxmlformats.org/officeDocument/2006/relationships" xmlns:m="http://schemas.openxmlformats.org/officeDocument/2006/math" xmlns:v="urn:schemas-microsoft-com:vml" xmlns:wp14="http://schemas.microsoft.com/office/word/2010/wordprocessingDrawing" xmlns:wp="http://schemas.openxmlformats.org/drawingml/2006/wordprocessingDrawing" xmlns:w10="urn:schemas-microsoft-com:office:word" xmlns:w="http://schemas.openxmlformats.org/wordprocessingml/2006/main" xmlns:w14="http://schemas.microsoft.com/office/word/2010/wordml" xmlns:w15="http://schemas.microsoft.com/office/word/2012/wordml" xmlns:w16cid="http://schemas.microsoft.com/office/word/2016/wordml/cid" xmlns:w16se="http://schemas.microsoft.com/office/word/2015/wordml/symex" xmlns:wpg="http://schemas.microsoft.com/office/word/2010/wordprocessingGroup" xmlns:wpi="http://schemas.microsoft.com/office/word/2010/wordprocessingInk" xmlns:wne="http://schemas.microsoft.com/office/word/2006/wordml" xmlns:wps="http://schemas.microsoft.com/office/word/2010/wordprocessingShape" mc:Ignorable="w14 w15 w16se w16cid wp14">
   <w:abstractNum w:abstractNumId="0" w15:restartNumberingAfterBreak="0">
+    <w:nsid w:val="099132FD"/>
+    <w:multiLevelType w:val="hybridMultilevel"/>
+    <w:tmpl w:val="653623AC"/>
+    <w:lvl w:ilvl="0" w:tplc="0419000F">
+      <w:start w:val="1"/>
+      <w:numFmt w:val="decimal"/>
+      <w:lvlText w:val="%1."/>
+      <w:lvlJc w:val="left"/>
+      <w:pPr>
+        <w:ind w:left="720" w:hanging="360"/>
+      </w:pPr>
+      <w:rPr>
+        <w:rFonts w:hint="default"/>
+      </w:rPr>
+    </w:lvl>
+    <w:lvl w:ilvl="1" w:tplc="04190019">
+      <w:start w:val="1"/>
+      <w:numFmt w:val="lowerLetter"/>
+      <w:lvlText w:val="%2."/>
+      <w:lvlJc w:val="left"/>
+      <w:pPr>
+        <w:ind w:left="1440" w:hanging="360"/>
+      </w:pPr>
+    </w:lvl>
+    <w:lvl w:ilvl="2" w:tplc="0419001B" w:tentative="1">
+      <w:start w:val="1"/>
+      <w:numFmt w:val="lowerRoman"/>
+      <w:lvlText w:val="%3."/>
+      <w:lvlJc w:val="right"/>
+      <w:pPr>
+        <w:ind w:left="2160" w:hanging="180"/>
+      </w:pPr>
+    </w:lvl>
+    <w:lvl w:ilvl="3" w:tplc="0419000F" w:tentative="1">
+      <w:start w:val="1"/>
+      <w:numFmt w:val="decimal"/>
+      <w:lvlText w:val="%4."/>
+      <w:lvlJc w:val="left"/>
+      <w:pPr>
+        <w:ind w:left="2880" w:hanging="360"/>
+      </w:pPr>
+    </w:lvl>
+    <w:lvl w:ilvl="4" w:tplc="04190019" w:tentative="1">
+      <w:start w:val="1"/>
+      <w:numFmt w:val="lowerLetter"/>
+      <w:lvlText w:val="%5."/>
+      <w:lvlJc w:val="left"/>
+      <w:pPr>
+        <w:ind w:left="3600" w:hanging="360"/>
+      </w:pPr>
+    </w:lvl>
+    <w:lvl w:ilvl="5" w:tplc="0419001B" w:tentative="1">
+      <w:start w:val="1"/>
+      <w:numFmt w:val="lowerRoman"/>
+      <w:lvlText w:val="%6."/>
+      <w:lvlJc w:val="right"/>
+      <w:pPr>
+        <w:ind w:left="4320" w:hanging="180"/>
+      </w:pPr>
+    </w:lvl>
+    <w:lvl w:ilvl="6" w:tplc="0419000F" w:tentative="1">
+      <w:start w:val="1"/>
+      <w:numFmt w:val="decimal"/>
+      <w:lvlText w:val="%7."/>
+      <w:lvlJc w:val="left"/>
+      <w:pPr>
+        <w:ind w:left="5040" w:hanging="360"/>
+      </w:pPr>
+    </w:lvl>
+    <w:lvl w:ilvl="7" w:tplc="04190019" w:tentative="1">
+      <w:start w:val="1"/>
+      <w:numFmt w:val="lowerLetter"/>
+      <w:lvlText w:val="%8."/>
+      <w:lvlJc w:val="left"/>
+      <w:pPr>
+        <w:ind w:left="5760" w:hanging="360"/>
+      </w:pPr>
+    </w:lvl>
+    <w:lvl w:ilvl="8" w:tplc="0419001B" w:tentative="1">
+      <w:start w:val="1"/>
+      <w:numFmt w:val="lowerRoman"/>
+      <w:lvlText w:val="%9."/>
+      <w:lvlJc w:val="right"/>
+      <w:pPr>
+        <w:ind w:left="6480" w:hanging="180"/>
+      </w:pPr>
+    </w:lvl>
+  </w:abstractNum>
+  <w:abstractNum w:abstractNumId="1" w15:restartNumberingAfterBreak="0">
+    <w:nsid w:val="2C807315"/>
+    <w:multiLevelType w:val="multilevel"/>
+    <w:tmpl w:val="5AB2DEEC"/>
+    <w:lvl w:ilvl="0">
+      <w:start w:val="1"/>
+      <w:numFmt w:val="bullet"/>
+      <w:lvlText w:val=""/>
+      <w:lvlJc w:val="left"/>
+      <w:pPr>
+        <w:ind w:left="1429" w:hanging="360"/>
+      </w:pPr>
+      <w:rPr>
+        <w:rFonts w:ascii="Symbol" w:hAnsi="Symbol" w:hint="default"/>
+      </w:rPr>
+    </w:lvl>
+    <w:lvl w:ilvl="1">
+      <w:start w:val="1"/>
+      <w:numFmt w:val="bullet"/>
+      <w:lvlText w:val="o"/>
+      <w:lvlJc w:val="left"/>
+      <w:pPr>
+        <w:ind w:left="2149" w:hanging="360"/>
+      </w:pPr>
+      <w:rPr>
+        <w:rFonts w:ascii="Courier New" w:eastAsia="Courier New" w:hAnsi="Courier New" w:cs="Courier New"/>
+      </w:rPr>
+    </w:lvl>
+    <w:lvl w:ilvl="2">
+      <w:start w:val="1"/>
+      <w:numFmt w:val="bullet"/>
+      <w:lvlText w:val="▪"/>
+      <w:lvlJc w:val="left"/>
+      <w:pPr>
+        <w:ind w:left="2869" w:hanging="360"/>
+      </w:pPr>
+      <w:rPr>
+        <w:rFonts w:ascii="Noto Sans Symbols" w:eastAsia="Noto Sans Symbols" w:hAnsi="Noto Sans Symbols" w:cs="Noto Sans Symbols"/>
+      </w:rPr>
+    </w:lvl>
+    <w:lvl w:ilvl="3">
+      <w:start w:val="1"/>
+      <w:numFmt w:val="bullet"/>
+      <w:lvlText w:val="●"/>
+      <w:lvlJc w:val="left"/>
+      <w:pPr>
+        <w:ind w:left="3589" w:hanging="360"/>
+      </w:pPr>
+      <w:rPr>
+        <w:rFonts w:ascii="Noto Sans Symbols" w:eastAsia="Noto Sans Symbols" w:hAnsi="Noto Sans Symbols" w:cs="Noto Sans Symbols"/>
+      </w:rPr>
+    </w:lvl>
+    <w:lvl w:ilvl="4">
+      <w:start w:val="1"/>
+      <w:numFmt w:val="bullet"/>
+      <w:lvlText w:val="o"/>
+      <w:lvlJc w:val="left"/>
+      <w:pPr>
+        <w:ind w:left="4309" w:hanging="360"/>
+      </w:pPr>
+      <w:rPr>
+        <w:rFonts w:ascii="Courier New" w:eastAsia="Courier New" w:hAnsi="Courier New" w:cs="Courier New"/>
+      </w:rPr>
+    </w:lvl>
+    <w:lvl w:ilvl="5">
+      <w:start w:val="1"/>
+      <w:numFmt w:val="bullet"/>
+      <w:lvlText w:val="▪"/>
+      <w:lvlJc w:val="left"/>
+      <w:pPr>
+        <w:ind w:left="5029" w:hanging="360"/>
+      </w:pPr>
+      <w:rPr>
+        <w:rFonts w:ascii="Noto Sans Symbols" w:eastAsia="Noto Sans Symbols" w:hAnsi="Noto Sans Symbols" w:cs="Noto Sans Symbols"/>
+      </w:rPr>
+    </w:lvl>
+    <w:lvl w:ilvl="6">
+      <w:start w:val="1"/>
+      <w:numFmt w:val="bullet"/>
+      <w:lvlText w:val="●"/>
+      <w:lvlJc w:val="left"/>
+      <w:pPr>
+        <w:ind w:left="5749" w:hanging="360"/>
+      </w:pPr>
+      <w:rPr>
+        <w:rFonts w:ascii="Noto Sans Symbols" w:eastAsia="Noto Sans Symbols" w:hAnsi="Noto Sans Symbols" w:cs="Noto Sans Symbols"/>
+      </w:rPr>
+    </w:lvl>
+    <w:lvl w:ilvl="7">
+      <w:start w:val="1"/>
+      <w:numFmt w:val="bullet"/>
+      <w:lvlText w:val="o"/>
+      <w:lvlJc w:val="left"/>
+      <w:pPr>
+        <w:ind w:left="6469" w:hanging="360"/>
+      </w:pPr>
+      <w:rPr>
+        <w:rFonts w:ascii="Courier New" w:eastAsia="Courier New" w:hAnsi="Courier New" w:cs="Courier New"/>
+      </w:rPr>
+    </w:lvl>
+    <w:lvl w:ilvl="8">
+      <w:start w:val="1"/>
+      <w:numFmt w:val="bullet"/>
+      <w:lvlText w:val="▪"/>
+      <w:lvlJc w:val="left"/>
+      <w:pPr>
+        <w:ind w:left="7189" w:hanging="360"/>
+      </w:pPr>
+      <w:rPr>
+        <w:rFonts w:ascii="Noto Sans Symbols" w:eastAsia="Noto Sans Symbols" w:hAnsi="Noto Sans Symbols" w:cs="Noto Sans Symbols"/>
+      </w:rPr>
+    </w:lvl>
+  </w:abstractNum>
+  <w:abstractNum w:abstractNumId="2" w15:restartNumberingAfterBreak="0">
     <w:nsid w:val="51021199"/>
     <w:multiLevelType w:val="hybridMultilevel"/>
     <w:tmpl w:val="B040188E"/>
@@ -3352,7 +3746,7 @@
       </w:rPr>
     </w:lvl>
   </w:abstractNum>
-  <w:abstractNum w:abstractNumId="1" w15:restartNumberingAfterBreak="0">
+  <w:abstractNum w:abstractNumId="3" w15:restartNumberingAfterBreak="0">
     <w:nsid w:val="5A8B5DD6"/>
     <w:multiLevelType w:val="hybridMultilevel"/>
     <w:tmpl w:val="63E6060E"/>
@@ -3466,7 +3860,7 @@
       </w:rPr>
     </w:lvl>
   </w:abstractNum>
-  <w:abstractNum w:abstractNumId="2" w15:restartNumberingAfterBreak="0">
+  <w:abstractNum w:abstractNumId="4" w15:restartNumberingAfterBreak="0">
     <w:nsid w:val="5C9748B1"/>
     <w:multiLevelType w:val="hybridMultilevel"/>
     <w:tmpl w:val="FF40CE5E"/>
@@ -3579,7 +3973,7 @@
       </w:rPr>
     </w:lvl>
   </w:abstractNum>
-  <w:abstractNum w:abstractNumId="3" w15:restartNumberingAfterBreak="0">
+  <w:abstractNum w:abstractNumId="5" w15:restartNumberingAfterBreak="0">
     <w:nsid w:val="62A651B7"/>
     <w:multiLevelType w:val="hybridMultilevel"/>
     <w:tmpl w:val="F56CE31A"/>
@@ -3692,7 +4086,7 @@
       </w:rPr>
     </w:lvl>
   </w:abstractNum>
-  <w:abstractNum w:abstractNumId="4" w15:restartNumberingAfterBreak="0">
+  <w:abstractNum w:abstractNumId="6" w15:restartNumberingAfterBreak="0">
     <w:nsid w:val="71077690"/>
     <w:multiLevelType w:val="hybridMultilevel"/>
     <w:tmpl w:val="39B8D682"/>
@@ -3782,7 +4176,7 @@
       </w:pPr>
     </w:lvl>
   </w:abstractNum>
-  <w:abstractNum w:abstractNumId="5" w15:restartNumberingAfterBreak="0">
+  <w:abstractNum w:abstractNumId="7" w15:restartNumberingAfterBreak="0">
     <w:nsid w:val="726F5638"/>
     <w:multiLevelType w:val="hybridMultilevel"/>
     <w:tmpl w:val="39B8D682"/>
@@ -3872,7 +4266,7 @@
       </w:pPr>
     </w:lvl>
   </w:abstractNum>
-  <w:abstractNum w:abstractNumId="6" w15:restartNumberingAfterBreak="0">
+  <w:abstractNum w:abstractNumId="8" w15:restartNumberingAfterBreak="0">
     <w:nsid w:val="7DAF07DC"/>
     <w:multiLevelType w:val="multilevel"/>
     <w:tmpl w:val="7ED8890C"/>
@@ -3986,25 +4380,31 @@
     </w:lvl>
   </w:abstractNum>
   <w:num w:numId="1">
+    <w:abstractNumId w:val="6"/>
+  </w:num>
+  <w:num w:numId="2">
+    <w:abstractNumId w:val="7"/>
+  </w:num>
+  <w:num w:numId="3">
+    <w:abstractNumId w:val="3"/>
+  </w:num>
+  <w:num w:numId="4">
+    <w:abstractNumId w:val="8"/>
+  </w:num>
+  <w:num w:numId="5">
     <w:abstractNumId w:val="4"/>
   </w:num>
-  <w:num w:numId="2">
+  <w:num w:numId="6">
+    <w:abstractNumId w:val="2"/>
+  </w:num>
+  <w:num w:numId="7">
     <w:abstractNumId w:val="5"/>
   </w:num>
-  <w:num w:numId="3">
+  <w:num w:numId="8">
     <w:abstractNumId w:val="1"/>
   </w:num>
-  <w:num w:numId="4">
-    <w:abstractNumId w:val="6"/>
-  </w:num>
-  <w:num w:numId="5">
-    <w:abstractNumId w:val="2"/>
-  </w:num>
-  <w:num w:numId="6">
+  <w:num w:numId="9">
     <w:abstractNumId w:val="0"/>
-  </w:num>
-  <w:num w:numId="7">
-    <w:abstractNumId w:val="3"/>
   </w:num>
 </w:numbering>
 </file>
@@ -4132,7 +4532,6 @@
     <w:lsdException w:name="HTML Sample" w:semiHidden="1" w:unhideWhenUsed="1"/>
     <w:lsdException w:name="HTML Typewriter" w:semiHidden="1" w:unhideWhenUsed="1"/>
     <w:lsdException w:name="HTML Variable" w:semiHidden="1" w:unhideWhenUsed="1"/>
-    <w:lsdException w:name="Normal Table" w:semiHidden="1" w:unhideWhenUsed="1"/>
     <w:lsdException w:name="annotation subject" w:semiHidden="1" w:unhideWhenUsed="1"/>
     <w:lsdException w:name="No List" w:semiHidden="1" w:unhideWhenUsed="1"/>
     <w:lsdException w:name="Outline List 1" w:semiHidden="1" w:unhideWhenUsed="1"/>
@@ -4176,10 +4575,8 @@
     <w:lsdException w:name="Table Elegant" w:semiHidden="1" w:unhideWhenUsed="1"/>
     <w:lsdException w:name="Table Professional" w:semiHidden="1" w:unhideWhenUsed="1"/>
     <w:lsdException w:name="Table Subtle 1" w:semiHidden="1" w:unhideWhenUsed="1"/>
-    <w:lsdException w:name="Table Subtle 2" w:semiHidden="1" w:unhideWhenUsed="1"/>
     <w:lsdException w:name="Table Web 1" w:semiHidden="1" w:unhideWhenUsed="1"/>
     <w:lsdException w:name="Table Web 2" w:semiHidden="1" w:unhideWhenUsed="1"/>
-    <w:lsdException w:name="Table Web 3" w:semiHidden="1" w:unhideWhenUsed="1"/>
     <w:lsdException w:name="Balloon Text" w:semiHidden="1" w:unhideWhenUsed="1"/>
     <w:lsdException w:name="Table Grid" w:uiPriority="39"/>
     <w:lsdException w:name="Table Theme" w:semiHidden="1" w:unhideWhenUsed="1"/>
@@ -4449,7 +4846,6 @@
     <w:basedOn w:val="a"/>
     <w:link w:val="a5"/>
     <w:uiPriority w:val="99"/>
-    <w:semiHidden/>
     <w:unhideWhenUsed/>
     <w:rsid w:val="001D1728"/>
     <w:pPr>
@@ -4465,7 +4861,6 @@
     <w:basedOn w:val="a0"/>
     <w:link w:val="a4"/>
     <w:uiPriority w:val="99"/>
-    <w:semiHidden/>
     <w:rsid w:val="001D1728"/>
     <w:rPr>
       <w:sz w:val="20"/>

</xml_diff>